<commit_message>
Response and Text Updates
Addressed spectra points, added more machine descriptions, updated
figure 2, added more to the actual response document
</commit_message>
<xml_diff>
--- a/CHplane_RefereeResponseV1.docx
+++ b/CHplane_RefereeResponseV1.docx
@@ -2004,7 +2004,7 @@
           <w:szCs w:val="24"/>
           <w:shd w:val="clear" w:color="auto" w:fill="FFFFFF"/>
         </w:rPr>
-        <w:t>We agree with the reviewer's suggestion of reordering the examples (trying a new ordinal permutation if you will).</w:t>
+        <w:t>We have expanded the section on the background of the datasets used, as well as have added some brief introductory phrases regarding the datasets near the beginning of the introduction. However, we believe the emphasis of this work to be on the analysis technique and the computed values of Permutation Entropy and Jenson-Shannon Complexity rather than on particular results from the experiments or observations so our the introduction focuses on these particular results.</w:t>
       </w:r>
     </w:p>
     <w:p>
@@ -2251,29 +2251,8 @@
           <w:szCs w:val="24"/>
           <w:shd w:val="clear" w:color="auto" w:fill="FFFFFF"/>
         </w:rPr>
-        <w:t>We have adopted this suggestion as well, and we now have a new section describing each data set.  (I think we decided to do this... description of each device including the Wind satellite, what's measured, at what cadence (3 seconds for Win</w:t>
-      </w:r>
-      <w:r>
-        <w:rPr>
-          <w:rFonts w:eastAsia="Times New Roman" w:cs="Arial"/>
-          <w:b/>
-          <w:color w:val="222222"/>
-          <w:sz w:val="24"/>
-          <w:szCs w:val="24"/>
-          <w:shd w:val="clear" w:color="auto" w:fill="FFFFFF"/>
-        </w:rPr>
-        <w:t>d, 1/65 microsecond for SSX)...</w:t>
-      </w:r>
-      <w:r>
-        <w:rPr>
-          <w:rFonts w:eastAsia="Times New Roman" w:cs="Arial"/>
-          <w:b/>
-          <w:color w:val="222222"/>
-          <w:sz w:val="24"/>
-          <w:szCs w:val="24"/>
-          <w:shd w:val="clear" w:color="auto" w:fill="FFFFFF"/>
-        </w:rPr>
-        <w:t>)</w:t>
+        <w:lastRenderedPageBreak/>
+        <w:t>The detailed description of the devices and datasets has been reorganized to discuss the experiments first, then the solar wind. The description of the LAPD has been expanded as well.</w:t>
       </w:r>
     </w:p>
     <w:p>
@@ -2335,58 +2314,815 @@
           <w:szCs w:val="24"/>
           <w:shd w:val="clear" w:color="auto" w:fill="FFFFFF"/>
         </w:rPr>
+        <w:t xml:space="preserve">section lacks a short intuitive </w:t>
+      </w:r>
+      <w:r>
+        <w:rPr>
+          <w:rFonts w:eastAsia="Times New Roman" w:cs="Arial"/>
+          <w:i/>
+          <w:sz w:val="24"/>
+          <w:szCs w:val="24"/>
+          <w:shd w:val="clear" w:color="auto" w:fill="FFFFFF"/>
+        </w:rPr>
+        <w:t>description of their meaning. Cou</w:t>
+      </w:r>
+      <w:r>
+        <w:rPr>
+          <w:rFonts w:eastAsia="Times New Roman" w:cs="Arial"/>
+          <w:i/>
+          <w:sz w:val="24"/>
+          <w:szCs w:val="24"/>
+          <w:shd w:val="clear" w:color="auto" w:fill="FFFFFF"/>
+        </w:rPr>
+        <w:t xml:space="preserve">ld the author explain better in </w:t>
+      </w:r>
+      <w:r>
+        <w:rPr>
+          <w:rFonts w:eastAsia="Times New Roman" w:cs="Arial"/>
+          <w:i/>
+          <w:sz w:val="24"/>
+          <w:szCs w:val="24"/>
+          <w:shd w:val="clear" w:color="auto" w:fill="FFFFFF"/>
+        </w:rPr>
+        <w:t>intuitive way the "information" meaning</w:t>
+      </w:r>
+      <w:r>
+        <w:rPr>
+          <w:rFonts w:eastAsia="Times New Roman" w:cs="Arial"/>
+          <w:i/>
+          <w:sz w:val="24"/>
+          <w:szCs w:val="24"/>
+          <w:shd w:val="clear" w:color="auto" w:fill="FFFFFF"/>
+        </w:rPr>
+        <w:t xml:space="preserve"> of the two quantities, and how </w:t>
+      </w:r>
+      <w:r>
+        <w:rPr>
+          <w:rFonts w:eastAsia="Times New Roman" w:cs="Arial"/>
+          <w:i/>
+          <w:sz w:val="24"/>
+          <w:szCs w:val="24"/>
+          <w:shd w:val="clear" w:color="auto" w:fill="FFFFFF"/>
+        </w:rPr>
+        <w:t>they should be interpreted?</w:t>
+      </w:r>
+    </w:p>
+    <w:p>
+      <w:pPr>
+        <w:spacing w:after="0" w:line="240" w:lineRule="auto"/>
+        <w:rPr>
+          <w:rFonts w:eastAsia="Times New Roman" w:cs="Times New Roman"/>
+          <w:sz w:val="24"/>
+          <w:szCs w:val="24"/>
+        </w:rPr>
+      </w:pPr>
+    </w:p>
+    <w:p>
+      <w:pPr>
+        <w:spacing w:after="0" w:line="240" w:lineRule="auto"/>
+        <w:rPr>
+          <w:rFonts w:eastAsia="Times New Roman" w:cs="Arial"/>
+          <w:b/>
+          <w:color w:val="222222"/>
+          <w:sz w:val="24"/>
+          <w:szCs w:val="24"/>
+          <w:shd w:val="clear" w:color="auto" w:fill="FFFFFF"/>
+        </w:rPr>
+      </w:pPr>
+      <w:r>
+        <w:rPr>
+          <w:rFonts w:eastAsia="Times New Roman" w:cs="Arial"/>
+          <w:b/>
+          <w:color w:val="222222"/>
+          <w:sz w:val="24"/>
+          <w:szCs w:val="24"/>
+          <w:shd w:val="clear" w:color="auto" w:fill="FFFFFF"/>
+        </w:rPr>
+        <w:t>A more detailed background and intuitive description of the values has been included.</w:t>
+      </w:r>
+    </w:p>
+    <w:p>
+      <w:pPr>
+        <w:spacing w:after="0" w:line="240" w:lineRule="auto"/>
+        <w:rPr>
+          <w:rFonts w:eastAsia="Times New Roman" w:cs="Arial"/>
+          <w:b/>
+          <w:color w:val="222222"/>
+          <w:sz w:val="24"/>
+          <w:szCs w:val="24"/>
+          <w:shd w:val="clear" w:color="auto" w:fill="FFFFFF"/>
+        </w:rPr>
+      </w:pPr>
+    </w:p>
+    <w:p>
+      <w:pPr>
+        <w:spacing w:after="0" w:line="240" w:lineRule="auto"/>
+        <w:rPr>
+          <w:rFonts w:eastAsia="Times New Roman" w:cs="Arial"/>
+          <w:b/>
+          <w:color w:val="222222"/>
+          <w:sz w:val="24"/>
+          <w:szCs w:val="24"/>
+          <w:shd w:val="clear" w:color="auto" w:fill="FFFFFF"/>
+        </w:rPr>
+      </w:pPr>
+    </w:p>
+    <w:p>
+      <w:pPr>
+        <w:spacing w:after="0" w:line="240" w:lineRule="auto"/>
+        <w:rPr>
+          <w:rFonts w:eastAsia="Times New Roman" w:cs="Times New Roman"/>
+          <w:b/>
+          <w:sz w:val="24"/>
+          <w:szCs w:val="24"/>
+        </w:rPr>
+      </w:pPr>
+      <w:r>
+        <w:rPr>
+          <w:rFonts w:eastAsia="Times New Roman" w:cs="Arial"/>
+          <w:b/>
+          <w:color w:val="222222"/>
+          <w:sz w:val="24"/>
+          <w:szCs w:val="24"/>
+          <w:shd w:val="clear" w:color="auto" w:fill="FFFFFF"/>
+        </w:rPr>
+        <w:t>(Here, we should note our new words about simple examples (sine, ramp, and maximal entropy discussed with referee 1 above.  I think here (and in the manuscript, and in the thesis) is a good opportunity to note why if H=0 or H=1, then the Jensen-Shannon complexity is zero.  Here also is where a few sentences on the intuitive description of complexity, from above, should go.)</w:t>
+      </w:r>
+    </w:p>
+    <w:p>
+      <w:pPr>
+        <w:spacing w:after="0" w:line="240" w:lineRule="auto"/>
+        <w:rPr>
+          <w:rFonts w:eastAsia="Times New Roman" w:cs="Arial"/>
+          <w:i/>
+          <w:sz w:val="24"/>
+          <w:szCs w:val="24"/>
+          <w:shd w:val="clear" w:color="auto" w:fill="FFFFFF"/>
+        </w:rPr>
+      </w:pPr>
+      <w:r>
+        <w:rPr>
+          <w:rFonts w:eastAsia="Times New Roman" w:cs="Arial"/>
+          <w:color w:val="500050"/>
+          <w:sz w:val="24"/>
+          <w:szCs w:val="24"/>
+          <w:shd w:val="clear" w:color="auto" w:fill="FFFFFF"/>
+        </w:rPr>
+        <w:br/>
+      </w:r>
+      <w:r>
+        <w:rPr>
+          <w:rFonts w:eastAsia="Times New Roman" w:cs="Arial"/>
+          <w:i/>
+          <w:sz w:val="24"/>
+          <w:szCs w:val="24"/>
+          <w:shd w:val="clear" w:color="auto" w:fill="FFFFFF"/>
+        </w:rPr>
+        <w:t xml:space="preserve">4. Page 3, 10 lines after </w:t>
+      </w:r>
+      <w:proofErr w:type="spellStart"/>
+      <w:r>
+        <w:rPr>
+          <w:rFonts w:eastAsia="Times New Roman" w:cs="Arial"/>
+          <w:i/>
+          <w:sz w:val="24"/>
+          <w:szCs w:val="24"/>
+          <w:shd w:val="clear" w:color="auto" w:fill="FFFFFF"/>
+        </w:rPr>
+        <w:t>eq.n</w:t>
+      </w:r>
+      <w:proofErr w:type="spellEnd"/>
+      <w:r>
+        <w:rPr>
+          <w:rFonts w:eastAsia="Times New Roman" w:cs="Arial"/>
+          <w:i/>
+          <w:sz w:val="24"/>
+          <w:szCs w:val="24"/>
+          <w:shd w:val="clear" w:color="auto" w:fill="FFFFFF"/>
+        </w:rPr>
+        <w:t xml:space="preserve"> (3): The au</w:t>
+      </w:r>
+      <w:r>
+        <w:rPr>
+          <w:rFonts w:eastAsia="Times New Roman" w:cs="Arial"/>
+          <w:i/>
+          <w:sz w:val="24"/>
+          <w:szCs w:val="24"/>
+          <w:shd w:val="clear" w:color="auto" w:fill="FFFFFF"/>
+        </w:rPr>
+        <w:t xml:space="preserve">thors describe the CH plane </w:t>
+      </w:r>
+      <w:r>
+        <w:rPr>
+          <w:rFonts w:eastAsia="Times New Roman" w:cs="Arial"/>
+          <w:i/>
+          <w:sz w:val="24"/>
+          <w:szCs w:val="24"/>
+          <w:shd w:val="clear" w:color="auto" w:fill="FFFFFF"/>
+        </w:rPr>
+        <w:t>without properly introducing it.</w:t>
+      </w:r>
+      <w:r>
+        <w:rPr>
+          <w:rFonts w:eastAsia="Times New Roman" w:cs="Arial"/>
+          <w:i/>
+          <w:sz w:val="24"/>
+          <w:szCs w:val="24"/>
+          <w:shd w:val="clear" w:color="auto" w:fill="FFFFFF"/>
+        </w:rPr>
+        <w:t xml:space="preserve"> I would suggest </w:t>
+      </w:r>
+      <w:proofErr w:type="gramStart"/>
+      <w:r>
+        <w:rPr>
+          <w:rFonts w:eastAsia="Times New Roman" w:cs="Arial"/>
+          <w:i/>
+          <w:sz w:val="24"/>
+          <w:szCs w:val="24"/>
+          <w:shd w:val="clear" w:color="auto" w:fill="FFFFFF"/>
+        </w:rPr>
+        <w:t>to add</w:t>
+      </w:r>
+      <w:proofErr w:type="gramEnd"/>
+      <w:r>
+        <w:rPr>
+          <w:rFonts w:eastAsia="Times New Roman" w:cs="Arial"/>
+          <w:i/>
+          <w:sz w:val="24"/>
+          <w:szCs w:val="24"/>
+          <w:shd w:val="clear" w:color="auto" w:fill="FFFFFF"/>
+        </w:rPr>
+        <w:t xml:space="preserve"> a brief </w:t>
+      </w:r>
+      <w:r>
+        <w:rPr>
+          <w:rFonts w:eastAsia="Times New Roman" w:cs="Arial"/>
+          <w:i/>
+          <w:sz w:val="24"/>
+          <w:szCs w:val="24"/>
+          <w:shd w:val="clear" w:color="auto" w:fill="FFFFFF"/>
+        </w:rPr>
+        <w:t>description of "what is the CH pl</w:t>
+      </w:r>
+      <w:r>
+        <w:rPr>
+          <w:rFonts w:eastAsia="Times New Roman" w:cs="Arial"/>
+          <w:i/>
+          <w:sz w:val="24"/>
+          <w:szCs w:val="24"/>
+          <w:shd w:val="clear" w:color="auto" w:fill="FFFFFF"/>
+        </w:rPr>
+        <w:t xml:space="preserve">ane", and how it should be read </w:t>
+      </w:r>
+      <w:r>
+        <w:rPr>
+          <w:rFonts w:eastAsia="Times New Roman" w:cs="Arial"/>
+          <w:i/>
+          <w:sz w:val="24"/>
+          <w:szCs w:val="24"/>
+          <w:shd w:val="clear" w:color="auto" w:fill="FFFFFF"/>
+        </w:rPr>
+        <w:t xml:space="preserve">(complexity </w:t>
+      </w:r>
+      <w:proofErr w:type="spellStart"/>
+      <w:r>
+        <w:rPr>
+          <w:rFonts w:eastAsia="Times New Roman" w:cs="Arial"/>
+          <w:i/>
+          <w:sz w:val="24"/>
+          <w:szCs w:val="24"/>
+          <w:shd w:val="clear" w:color="auto" w:fill="FFFFFF"/>
+        </w:rPr>
+        <w:t>vs</w:t>
+      </w:r>
+      <w:proofErr w:type="spellEnd"/>
+      <w:r>
+        <w:rPr>
+          <w:rFonts w:eastAsia="Times New Roman" w:cs="Arial"/>
+          <w:i/>
+          <w:sz w:val="24"/>
+          <w:szCs w:val="24"/>
+          <w:shd w:val="clear" w:color="auto" w:fill="FFFFFF"/>
+        </w:rPr>
+        <w:t xml:space="preserve"> entropy: what does</w:t>
+      </w:r>
+      <w:r>
+        <w:rPr>
+          <w:rFonts w:eastAsia="Times New Roman" w:cs="Arial"/>
+          <w:i/>
+          <w:sz w:val="24"/>
+          <w:szCs w:val="24"/>
+          <w:shd w:val="clear" w:color="auto" w:fill="FFFFFF"/>
+        </w:rPr>
+        <w:t xml:space="preserve"> it says to the reader?). Also, </w:t>
+      </w:r>
+      <w:r>
+        <w:rPr>
+          <w:rFonts w:eastAsia="Times New Roman" w:cs="Arial"/>
+          <w:i/>
+          <w:sz w:val="24"/>
+          <w:szCs w:val="24"/>
+          <w:shd w:val="clear" w:color="auto" w:fill="FFFFFF"/>
+        </w:rPr>
+        <w:t>figure 1 is not easy to read especially if printed in BW. The markers</w:t>
+      </w:r>
+      <w:r>
+        <w:rPr>
+          <w:rFonts w:eastAsia="Times New Roman" w:cs="Arial"/>
+          <w:i/>
+          <w:sz w:val="24"/>
+          <w:szCs w:val="24"/>
+          <w:shd w:val="clear" w:color="auto" w:fill="FFFFFF"/>
+        </w:rPr>
+        <w:t xml:space="preserve"> </w:t>
+      </w:r>
+      <w:r>
+        <w:rPr>
+          <w:rFonts w:eastAsia="Times New Roman" w:cs="Arial"/>
+          <w:i/>
+          <w:sz w:val="24"/>
+          <w:szCs w:val="24"/>
+          <w:shd w:val="clear" w:color="auto" w:fill="FFFFFF"/>
+        </w:rPr>
+        <w:t>are not easy</w:t>
+      </w:r>
+      <w:r>
+        <w:rPr>
+          <w:rFonts w:eastAsia="Times New Roman" w:cs="Arial"/>
+          <w:i/>
+          <w:sz w:val="24"/>
+          <w:szCs w:val="24"/>
+          <w:shd w:val="clear" w:color="auto" w:fill="FFFFFF"/>
+        </w:rPr>
+        <w:t xml:space="preserve"> to distinguish, so I'd suggest the authors to separate </w:t>
+      </w:r>
+      <w:r>
+        <w:rPr>
+          <w:rFonts w:eastAsia="Times New Roman" w:cs="Arial"/>
+          <w:i/>
+          <w:sz w:val="24"/>
+          <w:szCs w:val="24"/>
+          <w:shd w:val="clear" w:color="auto" w:fill="FFFFFF"/>
+        </w:rPr>
+        <w:t xml:space="preserve">the marker style more efficiently. </w:t>
+      </w:r>
+      <w:r>
+        <w:rPr>
+          <w:rFonts w:eastAsia="Times New Roman" w:cs="Arial"/>
+          <w:i/>
+          <w:sz w:val="24"/>
+          <w:szCs w:val="24"/>
+          <w:shd w:val="clear" w:color="auto" w:fill="FFFFFF"/>
+        </w:rPr>
+        <w:t xml:space="preserve">For example, the values for the </w:t>
+      </w:r>
+      <w:r>
+        <w:rPr>
+          <w:rFonts w:eastAsia="Times New Roman" w:cs="Arial"/>
+          <w:i/>
+          <w:sz w:val="24"/>
+          <w:szCs w:val="24"/>
+          <w:shd w:val="clear" w:color="auto" w:fill="FFFFFF"/>
+        </w:rPr>
+        <w:t>maps could be indicated using open mark</w:t>
+      </w:r>
+      <w:r>
+        <w:rPr>
+          <w:rFonts w:eastAsia="Times New Roman" w:cs="Arial"/>
+          <w:i/>
+          <w:sz w:val="24"/>
+          <w:szCs w:val="24"/>
+          <w:shd w:val="clear" w:color="auto" w:fill="FFFFFF"/>
+        </w:rPr>
+        <w:t xml:space="preserve">ers, which would make them more </w:t>
+      </w:r>
+      <w:r>
+        <w:rPr>
+          <w:rFonts w:eastAsia="Times New Roman" w:cs="Arial"/>
+          <w:i/>
+          <w:sz w:val="24"/>
+          <w:szCs w:val="24"/>
+          <w:shd w:val="clear" w:color="auto" w:fill="FFFFFF"/>
+        </w:rPr>
+        <w:t>easily recognizable with respect to the experimental ones.</w:t>
+      </w:r>
+    </w:p>
+    <w:p>
+      <w:pPr>
+        <w:spacing w:after="0" w:line="240" w:lineRule="auto"/>
+        <w:rPr>
+          <w:rFonts w:eastAsia="Times New Roman" w:cs="Arial"/>
+          <w:color w:val="500050"/>
+          <w:sz w:val="24"/>
+          <w:szCs w:val="24"/>
+          <w:shd w:val="clear" w:color="auto" w:fill="FFFFFF"/>
+        </w:rPr>
+      </w:pPr>
+    </w:p>
+    <w:p>
+      <w:pPr>
+        <w:spacing w:after="0" w:line="240" w:lineRule="auto"/>
+        <w:rPr>
+          <w:rFonts w:eastAsia="Times New Roman" w:cs="Times New Roman"/>
+          <w:b/>
+          <w:sz w:val="24"/>
+          <w:szCs w:val="24"/>
+        </w:rPr>
+      </w:pPr>
+      <w:r>
+        <w:rPr>
+          <w:rFonts w:eastAsia="Times New Roman" w:cs="Arial"/>
+          <w:b/>
+          <w:color w:val="222222"/>
+          <w:sz w:val="24"/>
+          <w:szCs w:val="24"/>
+          <w:shd w:val="clear" w:color="auto" w:fill="FFFFFF"/>
+        </w:rPr>
+        <w:t>The term CH plane has been better described. The figure has been updated for readability and clarity.</w:t>
+      </w:r>
+    </w:p>
+    <w:p>
+      <w:pPr>
+        <w:spacing w:after="0" w:line="240" w:lineRule="auto"/>
+        <w:rPr>
+          <w:rFonts w:eastAsia="Times New Roman" w:cs="Arial"/>
+          <w:i/>
+          <w:sz w:val="24"/>
+          <w:szCs w:val="24"/>
+          <w:shd w:val="clear" w:color="auto" w:fill="FFFFFF"/>
+        </w:rPr>
+      </w:pPr>
+      <w:r>
+        <w:rPr>
+          <w:rFonts w:eastAsia="Times New Roman" w:cs="Arial"/>
+          <w:color w:val="500050"/>
+          <w:sz w:val="24"/>
+          <w:szCs w:val="24"/>
+          <w:shd w:val="clear" w:color="auto" w:fill="FFFFFF"/>
+        </w:rPr>
+        <w:br/>
+      </w:r>
+      <w:r>
+        <w:rPr>
+          <w:rFonts w:eastAsia="Times New Roman" w:cs="Arial"/>
+          <w:i/>
+          <w:sz w:val="24"/>
+          <w:szCs w:val="24"/>
+          <w:shd w:val="clear" w:color="auto" w:fill="FFFFFF"/>
+        </w:rPr>
+        <w:t>5. SECTION III: Is it possible that i</w:t>
+      </w:r>
+      <w:r>
+        <w:rPr>
+          <w:rFonts w:eastAsia="Times New Roman" w:cs="Arial"/>
+          <w:i/>
+          <w:sz w:val="24"/>
+          <w:szCs w:val="24"/>
+          <w:shd w:val="clear" w:color="auto" w:fill="FFFFFF"/>
+        </w:rPr>
+        <w:t xml:space="preserve">ntegration of B introduces some </w:t>
+      </w:r>
+      <w:r>
+        <w:rPr>
+          <w:rFonts w:eastAsia="Times New Roman" w:cs="Arial"/>
+          <w:i/>
+          <w:sz w:val="24"/>
+          <w:szCs w:val="24"/>
+          <w:shd w:val="clear" w:color="auto" w:fill="FFFFFF"/>
+        </w:rPr>
+        <w:t>artifact (correlations) on the SSX ti</w:t>
+      </w:r>
+      <w:r>
+        <w:rPr>
+          <w:rFonts w:eastAsia="Times New Roman" w:cs="Arial"/>
+          <w:i/>
+          <w:sz w:val="24"/>
+          <w:szCs w:val="24"/>
+          <w:shd w:val="clear" w:color="auto" w:fill="FFFFFF"/>
+        </w:rPr>
+        <w:t xml:space="preserve">me series? While it is expected </w:t>
+      </w:r>
+      <w:r>
+        <w:rPr>
+          <w:rFonts w:eastAsia="Times New Roman" w:cs="Arial"/>
+          <w:i/>
+          <w:sz w:val="24"/>
+          <w:szCs w:val="24"/>
+          <w:shd w:val="clear" w:color="auto" w:fill="FFFFFF"/>
+        </w:rPr>
+        <w:t xml:space="preserve">that the two time series will give </w:t>
+      </w:r>
+      <w:r>
+        <w:rPr>
+          <w:rFonts w:eastAsia="Times New Roman" w:cs="Arial"/>
+          <w:i/>
+          <w:sz w:val="24"/>
+          <w:szCs w:val="24"/>
+          <w:shd w:val="clear" w:color="auto" w:fill="FFFFFF"/>
+        </w:rPr>
+        <w:t xml:space="preserve">different results, I understand </w:t>
+      </w:r>
+      <w:r>
+        <w:rPr>
+          <w:rFonts w:eastAsia="Times New Roman" w:cs="Arial"/>
+          <w:i/>
+          <w:sz w:val="24"/>
+          <w:szCs w:val="24"/>
+          <w:shd w:val="clear" w:color="auto" w:fill="FFFFFF"/>
+        </w:rPr>
+        <w:t>this is unavoidable, but perhaps th</w:t>
+      </w:r>
+      <w:r>
+        <w:rPr>
+          <w:rFonts w:eastAsia="Times New Roman" w:cs="Arial"/>
+          <w:i/>
+          <w:sz w:val="24"/>
+          <w:szCs w:val="24"/>
+          <w:shd w:val="clear" w:color="auto" w:fill="FFFFFF"/>
+        </w:rPr>
+        <w:t xml:space="preserve">e authors could cross-check the </w:t>
+      </w:r>
+      <w:r>
+        <w:rPr>
+          <w:rFonts w:eastAsia="Times New Roman" w:cs="Arial"/>
+          <w:i/>
+          <w:sz w:val="24"/>
+          <w:szCs w:val="24"/>
+          <w:shd w:val="clear" w:color="auto" w:fill="FFFFFF"/>
+        </w:rPr>
+        <w:t>"direction" of the changes by performi</w:t>
+      </w:r>
+      <w:r>
+        <w:rPr>
+          <w:rFonts w:eastAsia="Times New Roman" w:cs="Arial"/>
+          <w:i/>
+          <w:sz w:val="24"/>
+          <w:szCs w:val="24"/>
+          <w:shd w:val="clear" w:color="auto" w:fill="FFFFFF"/>
+        </w:rPr>
+        <w:t xml:space="preserve">ng a complementary operation on </w:t>
+      </w:r>
+      <w:r>
+        <w:rPr>
+          <w:rFonts w:eastAsia="Times New Roman" w:cs="Arial"/>
+          <w:i/>
+          <w:sz w:val="24"/>
+          <w:szCs w:val="24"/>
+          <w:shd w:val="clear" w:color="auto" w:fill="FFFFFF"/>
+        </w:rPr>
+        <w:t>the Wind data, i.e. by estimating the dB/</w:t>
+      </w:r>
+      <w:proofErr w:type="spellStart"/>
+      <w:r>
+        <w:rPr>
+          <w:rFonts w:eastAsia="Times New Roman" w:cs="Arial"/>
+          <w:i/>
+          <w:sz w:val="24"/>
+          <w:szCs w:val="24"/>
+          <w:shd w:val="clear" w:color="auto" w:fill="FFFFFF"/>
+        </w:rPr>
+        <w:t>dt</w:t>
+      </w:r>
+      <w:proofErr w:type="spellEnd"/>
+      <w:r>
+        <w:rPr>
+          <w:rFonts w:eastAsia="Times New Roman" w:cs="Arial"/>
+          <w:i/>
+          <w:sz w:val="24"/>
+          <w:szCs w:val="24"/>
+          <w:shd w:val="clear" w:color="auto" w:fill="FFFFFF"/>
+        </w:rPr>
+        <w:t xml:space="preserve"> for that dataset?</w:t>
+      </w:r>
+    </w:p>
+    <w:p>
+      <w:pPr>
+        <w:spacing w:after="0" w:line="240" w:lineRule="auto"/>
+        <w:rPr>
+          <w:rFonts w:eastAsia="Times New Roman" w:cs="Times New Roman"/>
+          <w:sz w:val="24"/>
+          <w:szCs w:val="24"/>
+        </w:rPr>
+      </w:pPr>
+    </w:p>
+    <w:p>
+      <w:pPr>
+        <w:spacing w:after="0" w:line="240" w:lineRule="auto"/>
+        <w:rPr>
+          <w:rFonts w:eastAsia="Times New Roman" w:cs="Arial"/>
+          <w:b/>
+          <w:color w:val="222222"/>
+          <w:sz w:val="24"/>
+          <w:szCs w:val="24"/>
+          <w:shd w:val="clear" w:color="auto" w:fill="FFFFFF"/>
+        </w:rPr>
+      </w:pPr>
+      <w:r>
+        <w:rPr>
+          <w:rFonts w:eastAsia="Times New Roman" w:cs="Arial"/>
+          <w:b/>
+          <w:color w:val="222222"/>
+          <w:sz w:val="24"/>
+          <w:szCs w:val="24"/>
+          <w:shd w:val="clear" w:color="auto" w:fill="FFFFFF"/>
+        </w:rPr>
+        <w:t>The effect of integration could potential introduce some artifacts at the level of one, two or three time steps (the integration procedure used is trapezoid rule). However, the effect should be diminished by the time larger time-steps are used. For the values presented here, the integration should not be a significant factor given t</w:t>
+      </w:r>
+      <w:r>
+        <w:rPr>
+          <w:rFonts w:eastAsia="Times New Roman" w:cs="Arial"/>
+          <w:b/>
+          <w:color w:val="222222"/>
+          <w:sz w:val="24"/>
+          <w:szCs w:val="24"/>
+          <w:shd w:val="clear" w:color="auto" w:fill="FFFFFF"/>
+        </w:rPr>
+        <w:t>he time-step used.</w:t>
+      </w:r>
+    </w:p>
+    <w:p>
+      <w:pPr>
+        <w:spacing w:after="0" w:line="240" w:lineRule="auto"/>
+        <w:rPr>
+          <w:rFonts w:eastAsia="Times New Roman" w:cs="Arial"/>
+          <w:i/>
+          <w:sz w:val="24"/>
+          <w:szCs w:val="24"/>
+          <w:shd w:val="clear" w:color="auto" w:fill="FFFFFF"/>
+        </w:rPr>
+      </w:pPr>
+      <w:r>
+        <w:rPr>
+          <w:rFonts w:eastAsia="Times New Roman" w:cs="Arial"/>
+          <w:color w:val="500050"/>
+          <w:sz w:val="24"/>
+          <w:szCs w:val="24"/>
+          <w:shd w:val="clear" w:color="auto" w:fill="FFFFFF"/>
+        </w:rPr>
+        <w:br/>
+      </w:r>
+      <w:r>
+        <w:rPr>
+          <w:rFonts w:eastAsia="Times New Roman" w:cs="Arial"/>
+          <w:i/>
+          <w:sz w:val="24"/>
+          <w:szCs w:val="24"/>
+          <w:shd w:val="clear" w:color="auto" w:fill="FFFFFF"/>
+        </w:rPr>
+        <w:t>6. page 3, line 15 from the bottom: the description of the plo</w:t>
+      </w:r>
+      <w:r>
+        <w:rPr>
+          <w:rFonts w:eastAsia="Times New Roman" w:cs="Arial"/>
+          <w:i/>
+          <w:sz w:val="24"/>
+          <w:szCs w:val="24"/>
+          <w:shd w:val="clear" w:color="auto" w:fill="FFFFFF"/>
+        </w:rPr>
+        <w:t xml:space="preserve">t for </w:t>
+      </w:r>
+      <w:r>
+        <w:rPr>
+          <w:rFonts w:eastAsia="Times New Roman" w:cs="Arial"/>
+          <w:i/>
+          <w:sz w:val="24"/>
+          <w:szCs w:val="24"/>
+          <w:shd w:val="clear" w:color="auto" w:fill="FFFFFF"/>
+        </w:rPr>
+        <w:t>SSX data is not very easy to read</w:t>
+      </w:r>
+      <w:r>
+        <w:rPr>
+          <w:rFonts w:eastAsia="Times New Roman" w:cs="Arial"/>
+          <w:i/>
+          <w:sz w:val="24"/>
+          <w:szCs w:val="24"/>
+          <w:shd w:val="clear" w:color="auto" w:fill="FFFFFF"/>
+        </w:rPr>
+        <w:t xml:space="preserve">. For example, the author never </w:t>
+      </w:r>
+      <w:r>
+        <w:rPr>
+          <w:rFonts w:eastAsia="Times New Roman" w:cs="Arial"/>
+          <w:i/>
+          <w:sz w:val="24"/>
+          <w:szCs w:val="24"/>
+          <w:shd w:val="clear" w:color="auto" w:fill="FFFFFF"/>
+        </w:rPr>
+        <w:t>mentioned the existence of 4 probes (t</w:t>
+      </w:r>
+      <w:r>
+        <w:rPr>
+          <w:rFonts w:eastAsia="Times New Roman" w:cs="Arial"/>
+          <w:i/>
+          <w:sz w:val="24"/>
+          <w:szCs w:val="24"/>
+          <w:shd w:val="clear" w:color="auto" w:fill="FFFFFF"/>
+        </w:rPr>
+        <w:t xml:space="preserve">hey only talk about an array of </w:t>
+      </w:r>
+      <w:r>
+        <w:rPr>
+          <w:rFonts w:eastAsia="Times New Roman" w:cs="Arial"/>
+          <w:i/>
+          <w:sz w:val="24"/>
+          <w:szCs w:val="24"/>
+          <w:shd w:val="clear" w:color="auto" w:fill="FFFFFF"/>
+        </w:rPr>
+        <w:t>probes in the introduction). Also, "po</w:t>
+      </w:r>
+      <w:r>
+        <w:rPr>
+          <w:rFonts w:eastAsia="Times New Roman" w:cs="Arial"/>
+          <w:i/>
+          <w:sz w:val="24"/>
+          <w:szCs w:val="24"/>
+          <w:shd w:val="clear" w:color="auto" w:fill="FFFFFF"/>
+        </w:rPr>
+        <w:t xml:space="preserve">sition" and "direction" are too </w:t>
+      </w:r>
+      <w:r>
+        <w:rPr>
+          <w:rFonts w:eastAsia="Times New Roman" w:cs="Arial"/>
+          <w:i/>
+          <w:sz w:val="24"/>
+          <w:szCs w:val="24"/>
+          <w:shd w:val="clear" w:color="auto" w:fill="FFFFFF"/>
+        </w:rPr>
+        <w:t xml:space="preserve">generically used </w:t>
+      </w:r>
+      <w:r>
+        <w:rPr>
+          <w:rFonts w:eastAsia="Times New Roman" w:cs="Arial"/>
+          <w:i/>
+          <w:sz w:val="24"/>
+          <w:szCs w:val="24"/>
+          <w:shd w:val="clear" w:color="auto" w:fill="FFFFFF"/>
+        </w:rPr>
         <w:lastRenderedPageBreak/>
-        <w:t xml:space="preserve">section lacks a short intuitive </w:t>
-      </w:r>
-      <w:r>
-        <w:rPr>
-          <w:rFonts w:eastAsia="Times New Roman" w:cs="Arial"/>
-          <w:i/>
-          <w:sz w:val="24"/>
-          <w:szCs w:val="24"/>
-          <w:shd w:val="clear" w:color="auto" w:fill="FFFFFF"/>
-        </w:rPr>
-        <w:t>description of their meaning. Cou</w:t>
-      </w:r>
-      <w:r>
-        <w:rPr>
-          <w:rFonts w:eastAsia="Times New Roman" w:cs="Arial"/>
-          <w:i/>
-          <w:sz w:val="24"/>
-          <w:szCs w:val="24"/>
-          <w:shd w:val="clear" w:color="auto" w:fill="FFFFFF"/>
-        </w:rPr>
-        <w:t xml:space="preserve">ld the author explain better in </w:t>
-      </w:r>
-      <w:r>
-        <w:rPr>
-          <w:rFonts w:eastAsia="Times New Roman" w:cs="Arial"/>
-          <w:i/>
-          <w:sz w:val="24"/>
-          <w:szCs w:val="24"/>
-          <w:shd w:val="clear" w:color="auto" w:fill="FFFFFF"/>
-        </w:rPr>
-        <w:t>intuitive way the "information" meaning</w:t>
-      </w:r>
-      <w:r>
-        <w:rPr>
-          <w:rFonts w:eastAsia="Times New Roman" w:cs="Arial"/>
-          <w:i/>
-          <w:sz w:val="24"/>
-          <w:szCs w:val="24"/>
-          <w:shd w:val="clear" w:color="auto" w:fill="FFFFFF"/>
-        </w:rPr>
-        <w:t xml:space="preserve"> of the two quantities, and how </w:t>
-      </w:r>
-      <w:r>
-        <w:rPr>
-          <w:rFonts w:eastAsia="Times New Roman" w:cs="Arial"/>
-          <w:i/>
-          <w:sz w:val="24"/>
-          <w:szCs w:val="24"/>
-          <w:shd w:val="clear" w:color="auto" w:fill="FFFFFF"/>
-        </w:rPr>
-        <w:t>they should be interpreted?</w:t>
+        <w:t>in the same sentence, so the</w:t>
+      </w:r>
+      <w:r>
+        <w:rPr>
+          <w:rFonts w:eastAsia="Times New Roman" w:cs="Arial"/>
+          <w:i/>
+          <w:sz w:val="24"/>
+          <w:szCs w:val="24"/>
+          <w:shd w:val="clear" w:color="auto" w:fill="FFFFFF"/>
+        </w:rPr>
+        <w:t xml:space="preserve">y are a bit confusing. </w:t>
+      </w:r>
+      <w:r>
+        <w:rPr>
+          <w:rFonts w:eastAsia="Times New Roman" w:cs="Arial"/>
+          <w:i/>
+          <w:sz w:val="24"/>
+          <w:szCs w:val="24"/>
+          <w:shd w:val="clear" w:color="auto" w:fill="FFFFFF"/>
+        </w:rPr>
+        <w:t>Perhaps</w:t>
+      </w:r>
+      <w:r>
+        <w:rPr>
+          <w:rFonts w:eastAsia="Times New Roman" w:cs="Arial"/>
+          <w:i/>
+          <w:sz w:val="24"/>
+          <w:szCs w:val="24"/>
+          <w:shd w:val="clear" w:color="auto" w:fill="FFFFFF"/>
+        </w:rPr>
+        <w:t xml:space="preserve"> "position in the CH plane" and "component" (rather </w:t>
+      </w:r>
+      <w:proofErr w:type="spellStart"/>
+      <w:r>
+        <w:rPr>
+          <w:rFonts w:eastAsia="Times New Roman" w:cs="Arial"/>
+          <w:i/>
+          <w:sz w:val="24"/>
+          <w:szCs w:val="24"/>
+          <w:shd w:val="clear" w:color="auto" w:fill="FFFFFF"/>
+        </w:rPr>
+        <w:t>dan</w:t>
+      </w:r>
+      <w:proofErr w:type="spellEnd"/>
+      <w:r>
+        <w:rPr>
+          <w:rFonts w:eastAsia="Times New Roman" w:cs="Arial"/>
+          <w:i/>
+          <w:sz w:val="24"/>
+          <w:szCs w:val="24"/>
+          <w:shd w:val="clear" w:color="auto" w:fill="FFFFFF"/>
+        </w:rPr>
+        <w:t xml:space="preserve"> </w:t>
+      </w:r>
+      <w:r>
+        <w:rPr>
+          <w:rFonts w:eastAsia="Times New Roman" w:cs="Arial"/>
+          <w:i/>
+          <w:sz w:val="24"/>
+          <w:szCs w:val="24"/>
+          <w:shd w:val="clear" w:color="auto" w:fill="FFFFFF"/>
+        </w:rPr>
+        <w:t>direction) could make the reading smoother?</w:t>
       </w:r>
     </w:p>
     <w:p>
@@ -2403,22 +3139,132 @@
       <w:pPr>
         <w:spacing w:after="0" w:line="240" w:lineRule="auto"/>
         <w:rPr>
+          <w:rFonts w:eastAsia="Times New Roman" w:cs="Arial"/>
+          <w:b/>
+          <w:color w:val="222222"/>
+          <w:sz w:val="24"/>
+          <w:szCs w:val="24"/>
+          <w:shd w:val="clear" w:color="auto" w:fill="FFFFFF"/>
+        </w:rPr>
+      </w:pPr>
+      <w:r>
+        <w:rPr>
+          <w:rFonts w:eastAsia="Times New Roman" w:cs="Arial"/>
+          <w:b/>
+          <w:color w:val="222222"/>
+          <w:sz w:val="24"/>
+          <w:szCs w:val="24"/>
+          <w:shd w:val="clear" w:color="auto" w:fill="FFFFFF"/>
+        </w:rPr>
+        <w:t xml:space="preserve">The inner four probes </w:t>
+      </w:r>
+      <w:proofErr w:type="gramStart"/>
+      <w:r>
+        <w:rPr>
+          <w:rFonts w:eastAsia="Times New Roman" w:cs="Arial"/>
+          <w:b/>
+          <w:color w:val="222222"/>
+          <w:sz w:val="24"/>
+          <w:szCs w:val="24"/>
+          <w:shd w:val="clear" w:color="auto" w:fill="FFFFFF"/>
+        </w:rPr>
+        <w:t>is</w:t>
+      </w:r>
+      <w:proofErr w:type="gramEnd"/>
+      <w:r>
+        <w:rPr>
+          <w:rFonts w:eastAsia="Times New Roman" w:cs="Arial"/>
+          <w:b/>
+          <w:color w:val="222222"/>
+          <w:sz w:val="24"/>
+          <w:szCs w:val="24"/>
+          <w:shd w:val="clear" w:color="auto" w:fill="FFFFFF"/>
+        </w:rPr>
+        <w:t xml:space="preserve"> in reference to the four innermost loops of the 16 channel magnetic probe array referenced in the discussion of the SSX device. </w:t>
+      </w:r>
+      <w:r>
+        <w:rPr>
+          <w:rFonts w:eastAsia="Times New Roman" w:cs="Arial"/>
+          <w:b/>
+          <w:color w:val="222222"/>
+          <w:sz w:val="24"/>
+          <w:szCs w:val="24"/>
+          <w:shd w:val="clear" w:color="auto" w:fill="FFFFFF"/>
+        </w:rPr>
+        <w:t>The sentence has been clarified to reflect that the single point shown in the figure (for each helicity setting) consists of the average computed values for the individual orthogonal direction of each of the four inner most probe locations of the probe array.</w:t>
+      </w:r>
+    </w:p>
+    <w:p>
+      <w:pPr>
+        <w:spacing w:after="0" w:line="240" w:lineRule="auto"/>
+        <w:rPr>
           <w:rFonts w:eastAsia="Times New Roman" w:cs="Times New Roman"/>
-          <w:b/>
-          <w:sz w:val="24"/>
-          <w:szCs w:val="24"/>
-        </w:rPr>
-      </w:pPr>
-      <w:r>
-        <w:rPr>
-          <w:rFonts w:eastAsia="Times New Roman" w:cs="Arial"/>
-          <w:b/>
-          <w:color w:val="222222"/>
-          <w:sz w:val="24"/>
-          <w:szCs w:val="24"/>
-          <w:shd w:val="clear" w:color="auto" w:fill="FFFFFF"/>
-        </w:rPr>
-        <w:t>(Here, we should note our new words about simple examples (sine, ramp, and maximal entropy discussed with referee 1 above.  I think here (and in the manuscript, and in the thesis) is a good opportunity to note why if H=0 or H=1, then the Jensen-Shannon complexity is zero.  Here also is where a few sentences on the intuitive description of complexity, from above, should go.)</w:t>
+          <w:i/>
+          <w:sz w:val="24"/>
+          <w:szCs w:val="24"/>
+        </w:rPr>
+      </w:pPr>
+      <w:r>
+        <w:rPr>
+          <w:rFonts w:eastAsia="Times New Roman" w:cs="Arial"/>
+          <w:color w:val="500050"/>
+          <w:sz w:val="24"/>
+          <w:szCs w:val="24"/>
+          <w:shd w:val="clear" w:color="auto" w:fill="FFFFFF"/>
+        </w:rPr>
+        <w:br/>
+      </w:r>
+      <w:r>
+        <w:rPr>
+          <w:rFonts w:eastAsia="Times New Roman" w:cs="Arial"/>
+          <w:i/>
+          <w:sz w:val="24"/>
+          <w:szCs w:val="24"/>
+          <w:shd w:val="clear" w:color="auto" w:fill="FFFFFF"/>
+        </w:rPr>
+        <w:t>7. page 4</w:t>
+      </w:r>
+      <w:proofErr w:type="gramStart"/>
+      <w:r>
+        <w:rPr>
+          <w:rFonts w:eastAsia="Times New Roman" w:cs="Arial"/>
+          <w:i/>
+          <w:sz w:val="24"/>
+          <w:szCs w:val="24"/>
+          <w:shd w:val="clear" w:color="auto" w:fill="FFFFFF"/>
+        </w:rPr>
+        <w:t>,figure</w:t>
+      </w:r>
+      <w:proofErr w:type="gramEnd"/>
+      <w:r>
+        <w:rPr>
+          <w:rFonts w:eastAsia="Times New Roman" w:cs="Arial"/>
+          <w:i/>
+          <w:sz w:val="24"/>
+          <w:szCs w:val="24"/>
+          <w:shd w:val="clear" w:color="auto" w:fill="FFFFFF"/>
+        </w:rPr>
+        <w:t xml:space="preserve"> 2: the exponents of t</w:t>
+      </w:r>
+      <w:r>
+        <w:rPr>
+          <w:rFonts w:eastAsia="Times New Roman" w:cs="Arial"/>
+          <w:i/>
+          <w:sz w:val="24"/>
+          <w:szCs w:val="24"/>
+          <w:shd w:val="clear" w:color="auto" w:fill="FFFFFF"/>
+        </w:rPr>
+        <w:t xml:space="preserve">he reference power-laws are too </w:t>
+      </w:r>
+      <w:r>
+        <w:rPr>
+          <w:rFonts w:eastAsia="Times New Roman" w:cs="Arial"/>
+          <w:i/>
+          <w:sz w:val="24"/>
+          <w:szCs w:val="24"/>
+          <w:shd w:val="clear" w:color="auto" w:fill="FFFFFF"/>
+        </w:rPr>
+        <w:t>small and difficult to read.</w:t>
       </w:r>
     </w:p>
     <w:p>
@@ -2426,6 +3272,40 @@
         <w:spacing w:after="0" w:line="240" w:lineRule="auto"/>
         <w:rPr>
           <w:rFonts w:eastAsia="Times New Roman" w:cs="Arial"/>
+          <w:color w:val="222222"/>
+          <w:sz w:val="24"/>
+          <w:szCs w:val="24"/>
+          <w:shd w:val="clear" w:color="auto" w:fill="FFFFFF"/>
+        </w:rPr>
+      </w:pPr>
+    </w:p>
+    <w:p>
+      <w:pPr>
+        <w:spacing w:after="0" w:line="240" w:lineRule="auto"/>
+        <w:rPr>
+          <w:rFonts w:eastAsia="Times New Roman" w:cs="Times New Roman"/>
+          <w:b/>
+          <w:sz w:val="24"/>
+          <w:szCs w:val="24"/>
+        </w:rPr>
+      </w:pPr>
+      <w:r>
+        <w:rPr>
+          <w:rFonts w:eastAsia="Times New Roman" w:cs="Arial"/>
+          <w:b/>
+          <w:color w:val="222222"/>
+          <w:sz w:val="24"/>
+          <w:szCs w:val="24"/>
+          <w:shd w:val="clear" w:color="auto" w:fill="FFFFFF"/>
+        </w:rPr>
+        <w:t>We have modified the figures so they are readable at standard magnification.</w:t>
+      </w:r>
+    </w:p>
+    <w:p>
+      <w:pPr>
+        <w:spacing w:after="0" w:line="240" w:lineRule="auto"/>
+        <w:rPr>
+          <w:rFonts w:eastAsia="Times New Roman" w:cs="Arial"/>
           <w:i/>
           <w:sz w:val="24"/>
           <w:szCs w:val="24"/>
@@ -2450,158 +3330,170 @@
           <w:szCs w:val="24"/>
           <w:shd w:val="clear" w:color="auto" w:fill="FFFFFF"/>
         </w:rPr>
-        <w:t xml:space="preserve">4. Page 3, 10 lines after </w:t>
+        <w:t>8. page 4, second paragraph ("Previou</w:t>
+      </w:r>
+      <w:r>
+        <w:rPr>
+          <w:rFonts w:eastAsia="Times New Roman" w:cs="Arial"/>
+          <w:i/>
+          <w:sz w:val="24"/>
+          <w:szCs w:val="24"/>
+          <w:shd w:val="clear" w:color="auto" w:fill="FFFFFF"/>
+        </w:rPr>
+        <w:t xml:space="preserve">s work using..."): is it really </w:t>
+      </w:r>
+      <w:r>
+        <w:rPr>
+          <w:rFonts w:eastAsia="Times New Roman" w:cs="Arial"/>
+          <w:i/>
+          <w:sz w:val="24"/>
+          <w:szCs w:val="24"/>
+          <w:shd w:val="clear" w:color="auto" w:fill="FFFFFF"/>
+        </w:rPr>
+        <w:t>OK to compare analysis of different sys</w:t>
+      </w:r>
+      <w:r>
+        <w:rPr>
+          <w:rFonts w:eastAsia="Times New Roman" w:cs="Arial"/>
+          <w:i/>
+          <w:sz w:val="24"/>
+          <w:szCs w:val="24"/>
+          <w:shd w:val="clear" w:color="auto" w:fill="FFFFFF"/>
+        </w:rPr>
+        <w:t xml:space="preserve">tems done with or without using </w:t>
+      </w:r>
+      <w:r>
+        <w:rPr>
+          <w:rFonts w:eastAsia="Times New Roman" w:cs="Arial"/>
+          <w:i/>
+          <w:sz w:val="24"/>
+          <w:szCs w:val="24"/>
+          <w:shd w:val="clear" w:color="auto" w:fill="FFFFFF"/>
+        </w:rPr>
+        <w:t>the delay?</w:t>
+      </w:r>
+    </w:p>
+    <w:p>
+      <w:pPr>
+        <w:spacing w:after="0" w:line="240" w:lineRule="auto"/>
+        <w:rPr>
+          <w:rFonts w:eastAsia="Times New Roman" w:cs="Times New Roman"/>
+          <w:sz w:val="24"/>
+          <w:szCs w:val="24"/>
+        </w:rPr>
+      </w:pPr>
+    </w:p>
+    <w:p>
+      <w:pPr>
+        <w:spacing w:after="0" w:line="240" w:lineRule="auto"/>
+        <w:rPr>
+          <w:rFonts w:eastAsia="Times New Roman" w:cs="Arial"/>
+          <w:b/>
+          <w:color w:val="222222"/>
+          <w:sz w:val="24"/>
+          <w:szCs w:val="24"/>
+          <w:shd w:val="clear" w:color="auto" w:fill="FFFFFF"/>
+        </w:rPr>
+      </w:pPr>
+      <w:r>
+        <w:rPr>
+          <w:rFonts w:eastAsia="Times New Roman" w:cs="Arial"/>
+          <w:b/>
+          <w:color w:val="222222"/>
+          <w:sz w:val="24"/>
+          <w:szCs w:val="24"/>
+          <w:shd w:val="clear" w:color="auto" w:fill="FFFFFF"/>
+        </w:rPr>
+        <w:t xml:space="preserve">In general, the choice of embedding delay should not affect any aspect of the analysis. The main purpose of varying the delay is to highlight potential changes in the computed quantities at different temporal scales. For example, from a physical point of view, a particular physical mechanism might be expected to generate a certain value of permutation entropy or complexity in the </w:t>
       </w:r>
       <w:proofErr w:type="spellStart"/>
       <w:r>
         <w:rPr>
           <w:rFonts w:eastAsia="Times New Roman" w:cs="Arial"/>
-          <w:i/>
-          <w:sz w:val="24"/>
-          <w:szCs w:val="24"/>
-          <w:shd w:val="clear" w:color="auto" w:fill="FFFFFF"/>
-        </w:rPr>
-        <w:t>eq.n</w:t>
+          <w:b/>
+          <w:color w:val="222222"/>
+          <w:sz w:val="24"/>
+          <w:szCs w:val="24"/>
+          <w:shd w:val="clear" w:color="auto" w:fill="FFFFFF"/>
+        </w:rPr>
+        <w:t>timeseries</w:t>
       </w:r>
       <w:proofErr w:type="spellEnd"/>
       <w:r>
         <w:rPr>
           <w:rFonts w:eastAsia="Times New Roman" w:cs="Arial"/>
-          <w:i/>
-          <w:sz w:val="24"/>
-          <w:szCs w:val="24"/>
-          <w:shd w:val="clear" w:color="auto" w:fill="FFFFFF"/>
-        </w:rPr>
-        <w:t xml:space="preserve"> (3): The au</w:t>
-      </w:r>
-      <w:r>
-        <w:rPr>
-          <w:rFonts w:eastAsia="Times New Roman" w:cs="Arial"/>
-          <w:i/>
-          <w:sz w:val="24"/>
-          <w:szCs w:val="24"/>
-          <w:shd w:val="clear" w:color="auto" w:fill="FFFFFF"/>
-        </w:rPr>
-        <w:t xml:space="preserve">thors describe the CH plane </w:t>
-      </w:r>
-      <w:r>
-        <w:rPr>
-          <w:rFonts w:eastAsia="Times New Roman" w:cs="Arial"/>
-          <w:i/>
-          <w:sz w:val="24"/>
-          <w:szCs w:val="24"/>
-          <w:shd w:val="clear" w:color="auto" w:fill="FFFFFF"/>
-        </w:rPr>
-        <w:t>without properly introducing it.</w:t>
-      </w:r>
-      <w:r>
-        <w:rPr>
-          <w:rFonts w:eastAsia="Times New Roman" w:cs="Arial"/>
-          <w:i/>
-          <w:sz w:val="24"/>
-          <w:szCs w:val="24"/>
-          <w:shd w:val="clear" w:color="auto" w:fill="FFFFFF"/>
-        </w:rPr>
-        <w:t xml:space="preserve"> I would suggest </w:t>
+          <w:b/>
+          <w:color w:val="222222"/>
+          <w:sz w:val="24"/>
+          <w:szCs w:val="24"/>
+          <w:shd w:val="clear" w:color="auto" w:fill="FFFFFF"/>
+        </w:rPr>
+        <w:t>. For this analysis, the embedding delays were</w:t>
+      </w:r>
+      <w:r>
+        <w:rPr>
+          <w:rFonts w:eastAsia="Times New Roman" w:cs="Arial"/>
+          <w:b/>
+          <w:color w:val="222222"/>
+          <w:sz w:val="24"/>
+          <w:szCs w:val="24"/>
+          <w:shd w:val="clear" w:color="auto" w:fill="FFFFFF"/>
+        </w:rPr>
+        <w:t xml:space="preserve"> chosen for two main reasons: 1) </w:t>
       </w:r>
       <w:proofErr w:type="gramStart"/>
       <w:r>
         <w:rPr>
           <w:rFonts w:eastAsia="Times New Roman" w:cs="Arial"/>
-          <w:i/>
-          <w:sz w:val="24"/>
-          <w:szCs w:val="24"/>
-          <w:shd w:val="clear" w:color="auto" w:fill="FFFFFF"/>
-        </w:rPr>
-        <w:t>to add</w:t>
+          <w:b/>
+          <w:color w:val="222222"/>
+          <w:sz w:val="24"/>
+          <w:szCs w:val="24"/>
+          <w:shd w:val="clear" w:color="auto" w:fill="FFFFFF"/>
+        </w:rPr>
+        <w:t>To</w:t>
       </w:r>
       <w:proofErr w:type="gramEnd"/>
       <w:r>
         <w:rPr>
           <w:rFonts w:eastAsia="Times New Roman" w:cs="Arial"/>
-          <w:i/>
-          <w:sz w:val="24"/>
-          <w:szCs w:val="24"/>
-          <w:shd w:val="clear" w:color="auto" w:fill="FFFFFF"/>
-        </w:rPr>
-        <w:t xml:space="preserve"> a brief </w:t>
-      </w:r>
-      <w:r>
-        <w:rPr>
-          <w:rFonts w:eastAsia="Times New Roman" w:cs="Arial"/>
-          <w:i/>
-          <w:sz w:val="24"/>
-          <w:szCs w:val="24"/>
-          <w:shd w:val="clear" w:color="auto" w:fill="FFFFFF"/>
-        </w:rPr>
-        <w:t>description of "what is the CH pl</w:t>
-      </w:r>
-      <w:r>
-        <w:rPr>
-          <w:rFonts w:eastAsia="Times New Roman" w:cs="Arial"/>
-          <w:i/>
-          <w:sz w:val="24"/>
-          <w:szCs w:val="24"/>
-          <w:shd w:val="clear" w:color="auto" w:fill="FFFFFF"/>
-        </w:rPr>
-        <w:t xml:space="preserve">ane", and how it should be read </w:t>
-      </w:r>
-      <w:r>
-        <w:rPr>
-          <w:rFonts w:eastAsia="Times New Roman" w:cs="Arial"/>
-          <w:i/>
-          <w:sz w:val="24"/>
-          <w:szCs w:val="24"/>
-          <w:shd w:val="clear" w:color="auto" w:fill="FFFFFF"/>
-        </w:rPr>
-        <w:t xml:space="preserve">(complexity </w:t>
+          <w:b/>
+          <w:color w:val="222222"/>
+          <w:sz w:val="24"/>
+          <w:szCs w:val="24"/>
+          <w:shd w:val="clear" w:color="auto" w:fill="FFFFFF"/>
+        </w:rPr>
+        <w:t xml:space="preserve"> minimize any numerical artifacts due to </w:t>
       </w:r>
       <w:proofErr w:type="spellStart"/>
       <w:r>
         <w:rPr>
           <w:rFonts w:eastAsia="Times New Roman" w:cs="Arial"/>
-          <w:i/>
-          <w:sz w:val="24"/>
-          <w:szCs w:val="24"/>
-          <w:shd w:val="clear" w:color="auto" w:fill="FFFFFF"/>
-        </w:rPr>
-        <w:t>vs</w:t>
+          <w:b/>
+          <w:color w:val="222222"/>
+          <w:sz w:val="24"/>
+          <w:szCs w:val="24"/>
+          <w:shd w:val="clear" w:color="auto" w:fill="FFFFFF"/>
+        </w:rPr>
+        <w:t>timeseries</w:t>
       </w:r>
       <w:proofErr w:type="spellEnd"/>
       <w:r>
         <w:rPr>
           <w:rFonts w:eastAsia="Times New Roman" w:cs="Arial"/>
-          <w:i/>
-          <w:sz w:val="24"/>
-          <w:szCs w:val="24"/>
-          <w:shd w:val="clear" w:color="auto" w:fill="FFFFFF"/>
-        </w:rPr>
-        <w:t xml:space="preserve"> entropy: what does</w:t>
-      </w:r>
-      <w:r>
-        <w:rPr>
-          <w:rFonts w:eastAsia="Times New Roman" w:cs="Arial"/>
-          <w:i/>
-          <w:sz w:val="24"/>
-          <w:szCs w:val="24"/>
-          <w:shd w:val="clear" w:color="auto" w:fill="FFFFFF"/>
-        </w:rPr>
-        <w:t xml:space="preserve"> it says to the reader?). Also, </w:t>
-      </w:r>
-      <w:r>
-        <w:rPr>
-          <w:rFonts w:eastAsia="Times New Roman" w:cs="Arial"/>
-          <w:i/>
-          <w:sz w:val="24"/>
-          <w:szCs w:val="24"/>
-          <w:shd w:val="clear" w:color="auto" w:fill="FFFFFF"/>
-        </w:rPr>
-        <w:t>figure 1 is not easy to read especially if printed in BW. The markers</w:t>
-      </w:r>
-      <w:r>
-        <w:rPr>
-          <w:rFonts w:eastAsia="Times New Roman" w:cs="Arial"/>
-          <w:i/>
+          <w:b/>
+          <w:color w:val="222222"/>
+          <w:sz w:val="24"/>
+          <w:szCs w:val="24"/>
+          <w:shd w:val="clear" w:color="auto" w:fill="FFFFFF"/>
+        </w:rPr>
+        <w:t xml:space="preserve"> length and 2) To include the speculated physical mechanism contributing to the nature of the fluctuation. </w:t>
+      </w:r>
+      <w:r>
+        <w:rPr>
+          <w:rFonts w:eastAsia="Times New Roman" w:cs="Arial"/>
+          <w:b/>
+          <w:color w:val="222222"/>
           <w:sz w:val="24"/>
           <w:szCs w:val="24"/>
           <w:shd w:val="clear" w:color="auto" w:fill="FFFFFF"/>
@@ -2611,119 +3503,632 @@
       <w:r>
         <w:rPr>
           <w:rFonts w:eastAsia="Times New Roman" w:cs="Arial"/>
-          <w:i/>
-          <w:sz w:val="24"/>
-          <w:szCs w:val="24"/>
-          <w:shd w:val="clear" w:color="auto" w:fill="FFFFFF"/>
-        </w:rPr>
-        <w:t>are not easy</w:t>
-      </w:r>
-      <w:r>
-        <w:rPr>
-          <w:rFonts w:eastAsia="Times New Roman" w:cs="Arial"/>
-          <w:i/>
-          <w:sz w:val="24"/>
-          <w:szCs w:val="24"/>
-          <w:shd w:val="clear" w:color="auto" w:fill="FFFFFF"/>
-        </w:rPr>
-        <w:t xml:space="preserve"> to distinguish, so I'd suggest the authors to separate </w:t>
-      </w:r>
-      <w:r>
-        <w:rPr>
-          <w:rFonts w:eastAsia="Times New Roman" w:cs="Arial"/>
-          <w:i/>
-          <w:sz w:val="24"/>
-          <w:szCs w:val="24"/>
-          <w:shd w:val="clear" w:color="auto" w:fill="FFFFFF"/>
-        </w:rPr>
-        <w:t xml:space="preserve">the marker style more efficiently. </w:t>
-      </w:r>
-      <w:r>
-        <w:rPr>
-          <w:rFonts w:eastAsia="Times New Roman" w:cs="Arial"/>
-          <w:i/>
-          <w:sz w:val="24"/>
-          <w:szCs w:val="24"/>
-          <w:shd w:val="clear" w:color="auto" w:fill="FFFFFF"/>
-        </w:rPr>
-        <w:t xml:space="preserve">For example, the values for the </w:t>
-      </w:r>
-      <w:r>
-        <w:rPr>
-          <w:rFonts w:eastAsia="Times New Roman" w:cs="Arial"/>
-          <w:i/>
-          <w:sz w:val="24"/>
-          <w:szCs w:val="24"/>
-          <w:shd w:val="clear" w:color="auto" w:fill="FFFFFF"/>
-        </w:rPr>
-        <w:t>maps could be indicated using open mark</w:t>
-      </w:r>
-      <w:r>
-        <w:rPr>
-          <w:rFonts w:eastAsia="Times New Roman" w:cs="Arial"/>
-          <w:i/>
-          <w:sz w:val="24"/>
-          <w:szCs w:val="24"/>
-          <w:shd w:val="clear" w:color="auto" w:fill="FFFFFF"/>
-        </w:rPr>
-        <w:t xml:space="preserve">ers, which would make them more </w:t>
-      </w:r>
-      <w:r>
-        <w:rPr>
-          <w:rFonts w:eastAsia="Times New Roman" w:cs="Arial"/>
-          <w:i/>
-          <w:sz w:val="24"/>
-          <w:szCs w:val="24"/>
-          <w:shd w:val="clear" w:color="auto" w:fill="FFFFFF"/>
-        </w:rPr>
-        <w:t>easily recognizable with respect to the experimental ones.</w:t>
+          <w:b/>
+          <w:color w:val="222222"/>
+          <w:sz w:val="24"/>
+          <w:szCs w:val="24"/>
+          <w:shd w:val="clear" w:color="auto" w:fill="FFFFFF"/>
+        </w:rPr>
+        <w:t xml:space="preserve">For SSX and the solar wind, a larger time delay was chosen to minimize the contribution to dissipative effects and focus primarily on inertial range turbulence. For LAPD, as the previous work phrase indicates, the fluctuations are generated by non-linear interactions of modes which generate </w:t>
+      </w:r>
+      <w:proofErr w:type="spellStart"/>
+      <w:r>
+        <w:rPr>
+          <w:rFonts w:eastAsia="Times New Roman" w:cs="Arial"/>
+          <w:b/>
+          <w:color w:val="222222"/>
+          <w:sz w:val="24"/>
+          <w:szCs w:val="24"/>
+          <w:shd w:val="clear" w:color="auto" w:fill="FFFFFF"/>
+        </w:rPr>
+        <w:t>Lorentzian</w:t>
+      </w:r>
+      <w:proofErr w:type="spellEnd"/>
+      <w:r>
+        <w:rPr>
+          <w:rFonts w:eastAsia="Times New Roman" w:cs="Arial"/>
+          <w:b/>
+          <w:color w:val="222222"/>
+          <w:sz w:val="24"/>
+          <w:szCs w:val="24"/>
+          <w:shd w:val="clear" w:color="auto" w:fill="FFFFFF"/>
+        </w:rPr>
+        <w:t xml:space="preserve"> structures in the signal. Unfortunately, the data was sampled at a rate that put the dominant temporal scale of these structures at the maximum sampling frequency. Thus no embedding delay was used. If a larger delay was used, the physics of interest in the LAPD is lost. Ideally, data taken at a higher cadence would be used (and this will be part of future work) so that the embedding delay can be pushed higher, but we are confident this will ultimately have no effect on the results.</w:t>
+      </w:r>
+      <w:r>
+        <w:rPr>
+          <w:rFonts w:eastAsia="Times New Roman" w:cs="Arial"/>
+          <w:color w:val="500050"/>
+          <w:sz w:val="24"/>
+          <w:szCs w:val="24"/>
+          <w:shd w:val="clear" w:color="auto" w:fill="FFFFFF"/>
+        </w:rPr>
+        <w:br/>
+      </w:r>
+      <w:r>
+        <w:rPr>
+          <w:rFonts w:eastAsia="Times New Roman" w:cs="Arial"/>
+          <w:i/>
+          <w:sz w:val="24"/>
+          <w:szCs w:val="24"/>
+          <w:shd w:val="clear" w:color="auto" w:fill="FFFFFF"/>
+        </w:rPr>
+        <w:t>9. Page 4, in the description of th</w:t>
+      </w:r>
+      <w:r>
+        <w:rPr>
+          <w:rFonts w:eastAsia="Times New Roman" w:cs="Arial"/>
+          <w:i/>
+          <w:sz w:val="24"/>
+          <w:szCs w:val="24"/>
+          <w:shd w:val="clear" w:color="auto" w:fill="FFFFFF"/>
+        </w:rPr>
+        <w:t xml:space="preserve">e solar wind results, it is odd </w:t>
+      </w:r>
+      <w:r>
+        <w:rPr>
+          <w:rFonts w:eastAsia="Times New Roman" w:cs="Arial"/>
+          <w:i/>
+          <w:sz w:val="24"/>
+          <w:szCs w:val="24"/>
+          <w:shd w:val="clear" w:color="auto" w:fill="FFFFFF"/>
+        </w:rPr>
+        <w:t xml:space="preserve">that the </w:t>
+      </w:r>
+      <w:proofErr w:type="spellStart"/>
+      <w:r>
+        <w:rPr>
+          <w:rFonts w:eastAsia="Times New Roman" w:cs="Arial"/>
+          <w:i/>
+          <w:sz w:val="24"/>
+          <w:szCs w:val="24"/>
+          <w:shd w:val="clear" w:color="auto" w:fill="FFFFFF"/>
+        </w:rPr>
+        <w:t>fBm</w:t>
+      </w:r>
+      <w:proofErr w:type="spellEnd"/>
+      <w:r>
+        <w:rPr>
+          <w:rFonts w:eastAsia="Times New Roman" w:cs="Arial"/>
+          <w:i/>
+          <w:sz w:val="24"/>
+          <w:szCs w:val="24"/>
+          <w:shd w:val="clear" w:color="auto" w:fill="FFFFFF"/>
+        </w:rPr>
+        <w:t xml:space="preserve"> is less stochastic th</w:t>
+      </w:r>
+      <w:r>
+        <w:rPr>
+          <w:rFonts w:eastAsia="Times New Roman" w:cs="Arial"/>
+          <w:i/>
+          <w:sz w:val="24"/>
+          <w:szCs w:val="24"/>
+          <w:shd w:val="clear" w:color="auto" w:fill="FFFFFF"/>
+        </w:rPr>
+        <w:t xml:space="preserve">an the wind. Perhaps this point </w:t>
+      </w:r>
+      <w:r>
+        <w:rPr>
+          <w:rFonts w:eastAsia="Times New Roman" w:cs="Arial"/>
+          <w:i/>
+          <w:sz w:val="24"/>
+          <w:szCs w:val="24"/>
+          <w:shd w:val="clear" w:color="auto" w:fill="FFFFFF"/>
+        </w:rPr>
+        <w:t>deserves some more discussion.</w:t>
       </w:r>
     </w:p>
     <w:p>
       <w:pPr>
         <w:spacing w:after="0" w:line="240" w:lineRule="auto"/>
         <w:rPr>
+          <w:rFonts w:eastAsia="Times New Roman" w:cs="Times New Roman"/>
+          <w:sz w:val="24"/>
+          <w:szCs w:val="24"/>
+        </w:rPr>
+      </w:pPr>
+    </w:p>
+    <w:p>
+      <w:pPr>
+        <w:spacing w:after="0" w:line="240" w:lineRule="auto"/>
+        <w:rPr>
+          <w:rFonts w:eastAsia="Times New Roman" w:cs="Times New Roman"/>
+          <w:b/>
+          <w:sz w:val="24"/>
+          <w:szCs w:val="24"/>
+        </w:rPr>
+      </w:pPr>
+      <w:r>
+        <w:rPr>
+          <w:rFonts w:eastAsia="Times New Roman" w:cs="Arial"/>
+          <w:b/>
+          <w:color w:val="222222"/>
+          <w:sz w:val="24"/>
+          <w:szCs w:val="24"/>
+          <w:shd w:val="clear" w:color="auto" w:fill="FFFFFF"/>
+        </w:rPr>
+        <w:t xml:space="preserve">(Peter had a good explanation of this.  We need to add more discussion of the deterministic maps and </w:t>
+      </w:r>
+      <w:proofErr w:type="spellStart"/>
+      <w:r>
+        <w:rPr>
+          <w:rFonts w:eastAsia="Times New Roman" w:cs="Arial"/>
+          <w:b/>
+          <w:color w:val="222222"/>
+          <w:sz w:val="24"/>
+          <w:szCs w:val="24"/>
+          <w:shd w:val="clear" w:color="auto" w:fill="FFFFFF"/>
+        </w:rPr>
+        <w:t>fBm</w:t>
+      </w:r>
+      <w:proofErr w:type="spellEnd"/>
+      <w:r>
+        <w:rPr>
+          <w:rFonts w:eastAsia="Times New Roman" w:cs="Arial"/>
+          <w:b/>
+          <w:color w:val="222222"/>
+          <w:sz w:val="24"/>
+          <w:szCs w:val="24"/>
+          <w:shd w:val="clear" w:color="auto" w:fill="FFFFFF"/>
+        </w:rPr>
+        <w:t xml:space="preserve">.)   In particular, truly stochastic </w:t>
+      </w:r>
+      <w:proofErr w:type="spellStart"/>
+      <w:r>
+        <w:rPr>
+          <w:rFonts w:eastAsia="Times New Roman" w:cs="Arial"/>
+          <w:b/>
+          <w:color w:val="222222"/>
+          <w:sz w:val="24"/>
+          <w:szCs w:val="24"/>
+          <w:shd w:val="clear" w:color="auto" w:fill="FFFFFF"/>
+        </w:rPr>
+        <w:t>fBm</w:t>
+      </w:r>
+      <w:proofErr w:type="spellEnd"/>
+      <w:r>
+        <w:rPr>
+          <w:rFonts w:eastAsia="Times New Roman" w:cs="Arial"/>
+          <w:b/>
+          <w:color w:val="222222"/>
+          <w:sz w:val="24"/>
+          <w:szCs w:val="24"/>
+          <w:shd w:val="clear" w:color="auto" w:fill="FFFFFF"/>
+        </w:rPr>
+        <w:t xml:space="preserve"> noise corresponds to a particular fractional Hurst exponent, and that one has normalized permutation entropy of (nearly) unity.  (</w:t>
+      </w:r>
+      <w:proofErr w:type="gramStart"/>
+      <w:r>
+        <w:rPr>
+          <w:rFonts w:eastAsia="Times New Roman" w:cs="Arial"/>
+          <w:b/>
+          <w:color w:val="222222"/>
+          <w:sz w:val="24"/>
+          <w:szCs w:val="24"/>
+          <w:shd w:val="clear" w:color="auto" w:fill="FFFFFF"/>
+        </w:rPr>
+        <w:t>all</w:t>
+      </w:r>
+      <w:proofErr w:type="gramEnd"/>
+      <w:r>
+        <w:rPr>
+          <w:rFonts w:eastAsia="Times New Roman" w:cs="Arial"/>
+          <w:b/>
+          <w:color w:val="222222"/>
+          <w:sz w:val="24"/>
+          <w:szCs w:val="24"/>
+          <w:shd w:val="clear" w:color="auto" w:fill="FFFFFF"/>
+        </w:rPr>
+        <w:t xml:space="preserve"> this should be in the new data set section).</w:t>
+      </w:r>
+    </w:p>
+    <w:p>
+      <w:pPr>
+        <w:spacing w:after="0" w:line="240" w:lineRule="auto"/>
+        <w:rPr>
+          <w:rFonts w:eastAsia="Times New Roman" w:cs="Arial"/>
+          <w:i/>
+          <w:sz w:val="24"/>
+          <w:szCs w:val="24"/>
+          <w:shd w:val="clear" w:color="auto" w:fill="FFFFFF"/>
+        </w:rPr>
+      </w:pPr>
+      <w:r>
+        <w:rPr>
           <w:rFonts w:eastAsia="Times New Roman" w:cs="Arial"/>
           <w:color w:val="500050"/>
           <w:sz w:val="24"/>
           <w:szCs w:val="24"/>
           <w:shd w:val="clear" w:color="auto" w:fill="FFFFFF"/>
         </w:rPr>
-      </w:pPr>
+        <w:br/>
+      </w:r>
+      <w:r>
+        <w:rPr>
+          <w:rFonts w:eastAsia="Times New Roman" w:cs="Arial"/>
+          <w:i/>
+          <w:sz w:val="24"/>
+          <w:szCs w:val="24"/>
+          <w:shd w:val="clear" w:color="auto" w:fill="FFFFFF"/>
+        </w:rPr>
+        <w:t xml:space="preserve">10. </w:t>
+      </w:r>
+      <w:proofErr w:type="gramStart"/>
+      <w:r>
+        <w:rPr>
+          <w:rFonts w:eastAsia="Times New Roman" w:cs="Arial"/>
+          <w:i/>
+          <w:sz w:val="24"/>
+          <w:szCs w:val="24"/>
+          <w:shd w:val="clear" w:color="auto" w:fill="FFFFFF"/>
+        </w:rPr>
+        <w:t>In</w:t>
+      </w:r>
+      <w:proofErr w:type="gramEnd"/>
+      <w:r>
+        <w:rPr>
+          <w:rFonts w:eastAsia="Times New Roman" w:cs="Arial"/>
+          <w:i/>
+          <w:sz w:val="24"/>
+          <w:szCs w:val="24"/>
+          <w:shd w:val="clear" w:color="auto" w:fill="FFFFFF"/>
+        </w:rPr>
+        <w:t xml:space="preserve"> the same discussion: the higher</w:t>
+      </w:r>
+      <w:r>
+        <w:rPr>
+          <w:rFonts w:eastAsia="Times New Roman" w:cs="Arial"/>
+          <w:i/>
+          <w:sz w:val="24"/>
+          <w:szCs w:val="24"/>
+          <w:shd w:val="clear" w:color="auto" w:fill="FFFFFF"/>
+        </w:rPr>
+        <w:t xml:space="preserve"> level of </w:t>
+      </w:r>
+      <w:proofErr w:type="spellStart"/>
+      <w:r>
+        <w:rPr>
+          <w:rFonts w:eastAsia="Times New Roman" w:cs="Arial"/>
+          <w:i/>
+          <w:sz w:val="24"/>
+          <w:szCs w:val="24"/>
+          <w:shd w:val="clear" w:color="auto" w:fill="FFFFFF"/>
+        </w:rPr>
+        <w:t>stochasticity</w:t>
+      </w:r>
+      <w:proofErr w:type="spellEnd"/>
+      <w:r>
+        <w:rPr>
+          <w:rFonts w:eastAsia="Times New Roman" w:cs="Arial"/>
+          <w:i/>
+          <w:sz w:val="24"/>
+          <w:szCs w:val="24"/>
+          <w:shd w:val="clear" w:color="auto" w:fill="FFFFFF"/>
+        </w:rPr>
+        <w:t xml:space="preserve"> of fast </w:t>
+      </w:r>
+      <w:r>
+        <w:rPr>
+          <w:rFonts w:eastAsia="Times New Roman" w:cs="Arial"/>
+          <w:i/>
+          <w:sz w:val="24"/>
+          <w:szCs w:val="24"/>
+          <w:shd w:val="clear" w:color="auto" w:fill="FFFFFF"/>
+        </w:rPr>
+        <w:t>solar wind is consistent with the pr</w:t>
+      </w:r>
+      <w:r>
+        <w:rPr>
+          <w:rFonts w:eastAsia="Times New Roman" w:cs="Arial"/>
+          <w:i/>
+          <w:sz w:val="24"/>
+          <w:szCs w:val="24"/>
+          <w:shd w:val="clear" w:color="auto" w:fill="FFFFFF"/>
+        </w:rPr>
+        <w:t xml:space="preserve">esence of </w:t>
+      </w:r>
+      <w:proofErr w:type="spellStart"/>
+      <w:r>
+        <w:rPr>
+          <w:rFonts w:eastAsia="Times New Roman" w:cs="Arial"/>
+          <w:i/>
+          <w:sz w:val="24"/>
+          <w:szCs w:val="24"/>
+          <w:shd w:val="clear" w:color="auto" w:fill="FFFFFF"/>
+        </w:rPr>
+        <w:t>alfvénic</w:t>
+      </w:r>
+      <w:proofErr w:type="spellEnd"/>
+      <w:r>
+        <w:rPr>
+          <w:rFonts w:eastAsia="Times New Roman" w:cs="Arial"/>
+          <w:i/>
+          <w:sz w:val="24"/>
+          <w:szCs w:val="24"/>
+          <w:shd w:val="clear" w:color="auto" w:fill="FFFFFF"/>
+        </w:rPr>
+        <w:t xml:space="preserve"> fluctuations </w:t>
+      </w:r>
+      <w:r>
+        <w:rPr>
+          <w:rFonts w:eastAsia="Times New Roman" w:cs="Arial"/>
+          <w:i/>
+          <w:sz w:val="24"/>
+          <w:szCs w:val="24"/>
+          <w:shd w:val="clear" w:color="auto" w:fill="FFFFFF"/>
+        </w:rPr>
+        <w:t>(which are more uncorrelated than t</w:t>
+      </w:r>
+      <w:r>
+        <w:rPr>
+          <w:rFonts w:eastAsia="Times New Roman" w:cs="Arial"/>
+          <w:i/>
+          <w:sz w:val="24"/>
+          <w:szCs w:val="24"/>
+          <w:shd w:val="clear" w:color="auto" w:fill="FFFFFF"/>
+        </w:rPr>
+        <w:t xml:space="preserve">he turbulent fluctuations), and </w:t>
+      </w:r>
+      <w:r>
+        <w:rPr>
+          <w:rFonts w:eastAsia="Times New Roman" w:cs="Arial"/>
+          <w:i/>
+          <w:sz w:val="24"/>
+          <w:szCs w:val="24"/>
+          <w:shd w:val="clear" w:color="auto" w:fill="FFFFFF"/>
+        </w:rPr>
+        <w:t xml:space="preserve">with the generally observed higher </w:t>
+      </w:r>
+      <w:r>
+        <w:rPr>
+          <w:rFonts w:eastAsia="Times New Roman" w:cs="Arial"/>
+          <w:i/>
+          <w:sz w:val="24"/>
+          <w:szCs w:val="24"/>
+          <w:shd w:val="clear" w:color="auto" w:fill="FFFFFF"/>
+        </w:rPr>
+        <w:t xml:space="preserve">degree of intermittency of slow </w:t>
+      </w:r>
+      <w:r>
+        <w:rPr>
+          <w:rFonts w:eastAsia="Times New Roman" w:cs="Arial"/>
+          <w:i/>
+          <w:sz w:val="24"/>
+          <w:szCs w:val="24"/>
+          <w:shd w:val="clear" w:color="auto" w:fill="FFFFFF"/>
+        </w:rPr>
+        <w:t>wind (suggesting a more developed turbulence).</w:t>
+      </w:r>
     </w:p>
     <w:p>
       <w:pPr>
         <w:spacing w:after="0" w:line="240" w:lineRule="auto"/>
         <w:rPr>
           <w:rFonts w:eastAsia="Times New Roman" w:cs="Times New Roman"/>
-          <w:b/>
-          <w:sz w:val="24"/>
-          <w:szCs w:val="24"/>
-        </w:rPr>
-      </w:pPr>
+          <w:sz w:val="24"/>
+          <w:szCs w:val="24"/>
+        </w:rPr>
+      </w:pPr>
+    </w:p>
+    <w:p>
+      <w:pPr>
+        <w:spacing w:after="0" w:line="240" w:lineRule="auto"/>
+        <w:rPr>
+          <w:rFonts w:eastAsia="Times New Roman" w:cs="Times New Roman"/>
+          <w:b/>
+          <w:sz w:val="24"/>
+          <w:szCs w:val="24"/>
+        </w:rPr>
+      </w:pPr>
+      <w:r>
+        <w:rPr>
+          <w:rFonts w:eastAsia="Times New Roman" w:cs="Arial"/>
+          <w:b/>
+          <w:color w:val="222222"/>
+          <w:sz w:val="24"/>
+          <w:szCs w:val="24"/>
+          <w:shd w:val="clear" w:color="auto" w:fill="FFFFFF"/>
+        </w:rPr>
+        <w:t xml:space="preserve">This is a good point.  Although we haven't checked </w:t>
+      </w:r>
+      <w:proofErr w:type="spellStart"/>
+      <w:r>
+        <w:rPr>
+          <w:rFonts w:eastAsia="Times New Roman" w:cs="Arial"/>
+          <w:b/>
+          <w:color w:val="222222"/>
+          <w:sz w:val="24"/>
+          <w:szCs w:val="24"/>
+          <w:shd w:val="clear" w:color="auto" w:fill="FFFFFF"/>
+        </w:rPr>
+        <w:t>Alfvenicity</w:t>
+      </w:r>
+      <w:proofErr w:type="spellEnd"/>
+      <w:r>
+        <w:rPr>
+          <w:rFonts w:eastAsia="Times New Roman" w:cs="Arial"/>
+          <w:b/>
+          <w:color w:val="222222"/>
+          <w:sz w:val="24"/>
+          <w:szCs w:val="24"/>
+          <w:shd w:val="clear" w:color="auto" w:fill="FFFFFF"/>
+        </w:rPr>
+        <w:t xml:space="preserve"> for this data set (we only have access to B), we will add a statement to the manuscript hypothesizing this possibility.  In truth, the fast and slow samples of Wind data both have H very nearly unity and C nearly zero, so it's difficult to make strong claims corresponding to fast versus slow wind.</w:t>
+      </w:r>
+    </w:p>
+    <w:p>
+      <w:pPr>
+        <w:spacing w:after="0" w:line="240" w:lineRule="auto"/>
+        <w:rPr>
+          <w:rFonts w:eastAsia="Times New Roman" w:cs="Times New Roman"/>
+          <w:i/>
+          <w:sz w:val="24"/>
+          <w:szCs w:val="24"/>
+        </w:rPr>
+      </w:pPr>
+      <w:r>
+        <w:rPr>
+          <w:rFonts w:eastAsia="Times New Roman" w:cs="Arial"/>
+          <w:color w:val="500050"/>
+          <w:sz w:val="24"/>
+          <w:szCs w:val="24"/>
+          <w:shd w:val="clear" w:color="auto" w:fill="FFFFFF"/>
+        </w:rPr>
+        <w:br/>
+      </w:r>
+      <w:r>
+        <w:rPr>
+          <w:rFonts w:eastAsia="Times New Roman" w:cs="Arial"/>
+          <w:i/>
+          <w:sz w:val="24"/>
+          <w:szCs w:val="24"/>
+          <w:shd w:val="clear" w:color="auto" w:fill="FFFFFF"/>
+        </w:rPr>
+        <w:t>11. page 4, discussion on SSX res</w:t>
+      </w:r>
+      <w:r>
+        <w:rPr>
+          <w:rFonts w:eastAsia="Times New Roman" w:cs="Arial"/>
+          <w:i/>
+          <w:sz w:val="24"/>
+          <w:szCs w:val="24"/>
+          <w:shd w:val="clear" w:color="auto" w:fill="FFFFFF"/>
+        </w:rPr>
+        <w:t xml:space="preserve">ults: once again, it is to be </w:t>
+      </w:r>
+      <w:r>
+        <w:rPr>
+          <w:rFonts w:eastAsia="Times New Roman" w:cs="Arial"/>
+          <w:i/>
+          <w:sz w:val="24"/>
+          <w:szCs w:val="24"/>
+          <w:shd w:val="clear" w:color="auto" w:fill="FFFFFF"/>
+        </w:rPr>
+        <w:t>expected that dB/</w:t>
+      </w:r>
+      <w:proofErr w:type="spellStart"/>
+      <w:r>
+        <w:rPr>
+          <w:rFonts w:eastAsia="Times New Roman" w:cs="Arial"/>
+          <w:i/>
+          <w:sz w:val="24"/>
+          <w:szCs w:val="24"/>
+          <w:shd w:val="clear" w:color="auto" w:fill="FFFFFF"/>
+        </w:rPr>
+        <w:t>dt</w:t>
+      </w:r>
+      <w:proofErr w:type="spellEnd"/>
+      <w:r>
+        <w:rPr>
+          <w:rFonts w:eastAsia="Times New Roman" w:cs="Arial"/>
+          <w:i/>
+          <w:sz w:val="24"/>
+          <w:szCs w:val="24"/>
+          <w:shd w:val="clear" w:color="auto" w:fill="FFFFFF"/>
+        </w:rPr>
+        <w:t xml:space="preserve"> is more complex tha</w:t>
+      </w:r>
+      <w:r>
+        <w:rPr>
+          <w:rFonts w:eastAsia="Times New Roman" w:cs="Arial"/>
+          <w:i/>
+          <w:sz w:val="24"/>
+          <w:szCs w:val="24"/>
+          <w:shd w:val="clear" w:color="auto" w:fill="FFFFFF"/>
+        </w:rPr>
+        <w:t xml:space="preserve">n B. This is probably even more </w:t>
+      </w:r>
+      <w:r>
+        <w:rPr>
+          <w:rFonts w:eastAsia="Times New Roman" w:cs="Arial"/>
+          <w:i/>
+          <w:sz w:val="24"/>
+          <w:szCs w:val="24"/>
+          <w:shd w:val="clear" w:color="auto" w:fill="FFFFFF"/>
+        </w:rPr>
+        <w:t>the case for intermittent turbule</w:t>
+      </w:r>
+      <w:r>
+        <w:rPr>
+          <w:rFonts w:eastAsia="Times New Roman" w:cs="Arial"/>
+          <w:i/>
+          <w:sz w:val="24"/>
+          <w:szCs w:val="24"/>
+          <w:shd w:val="clear" w:color="auto" w:fill="FFFFFF"/>
+        </w:rPr>
+        <w:t xml:space="preserve">nce. The difference between the </w:t>
+      </w:r>
+      <w:r>
+        <w:rPr>
+          <w:rFonts w:eastAsia="Times New Roman" w:cs="Arial"/>
+          <w:i/>
+          <w:sz w:val="24"/>
+          <w:szCs w:val="24"/>
+          <w:shd w:val="clear" w:color="auto" w:fill="FFFFFF"/>
+        </w:rPr>
+        <w:t>"slopes" (-7/3 and -11/3) is comp</w:t>
+      </w:r>
+      <w:r>
+        <w:rPr>
+          <w:rFonts w:eastAsia="Times New Roman" w:cs="Arial"/>
+          <w:i/>
+          <w:sz w:val="24"/>
+          <w:szCs w:val="24"/>
+          <w:shd w:val="clear" w:color="auto" w:fill="FFFFFF"/>
+        </w:rPr>
+        <w:t xml:space="preserve">atible with the extra frequency </w:t>
+      </w:r>
+      <w:r>
+        <w:rPr>
+          <w:rFonts w:eastAsia="Times New Roman" w:cs="Arial"/>
+          <w:i/>
+          <w:sz w:val="24"/>
+          <w:szCs w:val="24"/>
+          <w:shd w:val="clear" w:color="auto" w:fill="FFFFFF"/>
+        </w:rPr>
+        <w:t>coming from the derivation of B (</w:t>
+      </w:r>
+      <w:r>
+        <w:rPr>
+          <w:rFonts w:eastAsia="Times New Roman" w:cs="Arial"/>
+          <w:i/>
+          <w:sz w:val="24"/>
+          <w:szCs w:val="24"/>
+          <w:shd w:val="clear" w:color="auto" w:fill="FFFFFF"/>
+        </w:rPr>
+        <w:t xml:space="preserve">which would give an -8/3 slope, </w:t>
+      </w:r>
+      <w:r>
+        <w:rPr>
+          <w:rFonts w:eastAsia="Times New Roman" w:cs="Arial"/>
+          <w:i/>
+          <w:sz w:val="24"/>
+          <w:szCs w:val="24"/>
+          <w:shd w:val="clear" w:color="auto" w:fill="FFFFFF"/>
+        </w:rPr>
+        <w:t xml:space="preserve">assuming that </w:t>
+      </w:r>
       <w:proofErr w:type="gramStart"/>
       <w:r>
         <w:rPr>
           <w:rFonts w:eastAsia="Times New Roman" w:cs="Arial"/>
-          <w:b/>
-          <w:color w:val="222222"/>
-          <w:sz w:val="24"/>
-          <w:szCs w:val="24"/>
-          <w:shd w:val="clear" w:color="auto" w:fill="FFFFFF"/>
-        </w:rPr>
-        <w:t>(Once intuitive explanations of C and H are given (ala point 3 above), then the CH plane should be described.</w:t>
+          <w:i/>
+          <w:sz w:val="24"/>
+          <w:szCs w:val="24"/>
+          <w:shd w:val="clear" w:color="auto" w:fill="FFFFFF"/>
+        </w:rPr>
+        <w:t>E(</w:t>
       </w:r>
       <w:proofErr w:type="gramEnd"/>
       <w:r>
         <w:rPr>
           <w:rFonts w:eastAsia="Times New Roman" w:cs="Arial"/>
-          <w:b/>
-          <w:color w:val="222222"/>
-          <w:sz w:val="24"/>
-          <w:szCs w:val="24"/>
-          <w:shd w:val="clear" w:color="auto" w:fill="FFFFFF"/>
-        </w:rPr>
-        <w:t>  Here (and the thesis) is an opportunity to say why *any* fluctuation is bounded by the crescent moon shape (at least say that it is so).)</w:t>
+          <w:i/>
+          <w:sz w:val="24"/>
+          <w:szCs w:val="24"/>
+          <w:shd w:val="clear" w:color="auto" w:fill="FFFFFF"/>
+        </w:rPr>
+        <w:t>B)=f^-11/3). The authors could comment on that.</w:t>
       </w:r>
     </w:p>
     <w:p>
@@ -2731,1383 +4136,88 @@
         <w:spacing w:after="0" w:line="240" w:lineRule="auto"/>
         <w:rPr>
           <w:rFonts w:eastAsia="Times New Roman" w:cs="Arial"/>
-          <w:i/>
-          <w:sz w:val="24"/>
-          <w:szCs w:val="24"/>
-          <w:shd w:val="clear" w:color="auto" w:fill="FFFFFF"/>
-        </w:rPr>
-      </w:pPr>
-      <w:r>
-        <w:rPr>
-          <w:rFonts w:eastAsia="Times New Roman" w:cs="Arial"/>
-          <w:color w:val="500050"/>
-          <w:sz w:val="24"/>
-          <w:szCs w:val="24"/>
-          <w:shd w:val="clear" w:color="auto" w:fill="FFFFFF"/>
-        </w:rPr>
-        <w:br/>
-      </w:r>
-      <w:r>
-        <w:rPr>
-          <w:rFonts w:eastAsia="Times New Roman" w:cs="Arial"/>
-          <w:i/>
-          <w:sz w:val="24"/>
-          <w:szCs w:val="24"/>
-          <w:shd w:val="clear" w:color="auto" w:fill="FFFFFF"/>
-        </w:rPr>
-        <w:t>5. SECTION III: Is it possible that i</w:t>
-      </w:r>
-      <w:r>
-        <w:rPr>
-          <w:rFonts w:eastAsia="Times New Roman" w:cs="Arial"/>
-          <w:i/>
-          <w:sz w:val="24"/>
-          <w:szCs w:val="24"/>
-          <w:shd w:val="clear" w:color="auto" w:fill="FFFFFF"/>
-        </w:rPr>
-        <w:t xml:space="preserve">ntegration of B introduces some </w:t>
-      </w:r>
-      <w:r>
-        <w:rPr>
-          <w:rFonts w:eastAsia="Times New Roman" w:cs="Arial"/>
-          <w:i/>
-          <w:sz w:val="24"/>
-          <w:szCs w:val="24"/>
-          <w:shd w:val="clear" w:color="auto" w:fill="FFFFFF"/>
-        </w:rPr>
-        <w:t>artifact (correlations) on the SSX ti</w:t>
-      </w:r>
-      <w:r>
-        <w:rPr>
-          <w:rFonts w:eastAsia="Times New Roman" w:cs="Arial"/>
-          <w:i/>
-          <w:sz w:val="24"/>
-          <w:szCs w:val="24"/>
-          <w:shd w:val="clear" w:color="auto" w:fill="FFFFFF"/>
-        </w:rPr>
-        <w:t xml:space="preserve">me series? While it is expected </w:t>
-      </w:r>
-      <w:r>
-        <w:rPr>
-          <w:rFonts w:eastAsia="Times New Roman" w:cs="Arial"/>
-          <w:i/>
-          <w:sz w:val="24"/>
-          <w:szCs w:val="24"/>
-          <w:shd w:val="clear" w:color="auto" w:fill="FFFFFF"/>
-        </w:rPr>
-        <w:t xml:space="preserve">that the two time series will give </w:t>
-      </w:r>
-      <w:r>
-        <w:rPr>
-          <w:rFonts w:eastAsia="Times New Roman" w:cs="Arial"/>
-          <w:i/>
-          <w:sz w:val="24"/>
-          <w:szCs w:val="24"/>
-          <w:shd w:val="clear" w:color="auto" w:fill="FFFFFF"/>
-        </w:rPr>
-        <w:t xml:space="preserve">different results, I understand </w:t>
-      </w:r>
-      <w:r>
-        <w:rPr>
-          <w:rFonts w:eastAsia="Times New Roman" w:cs="Arial"/>
-          <w:i/>
-          <w:sz w:val="24"/>
-          <w:szCs w:val="24"/>
-          <w:shd w:val="clear" w:color="auto" w:fill="FFFFFF"/>
-        </w:rPr>
-        <w:t>this is unavoidable, but perhaps th</w:t>
-      </w:r>
-      <w:r>
-        <w:rPr>
-          <w:rFonts w:eastAsia="Times New Roman" w:cs="Arial"/>
-          <w:i/>
-          <w:sz w:val="24"/>
-          <w:szCs w:val="24"/>
-          <w:shd w:val="clear" w:color="auto" w:fill="FFFFFF"/>
-        </w:rPr>
-        <w:t xml:space="preserve">e authors could cross-check the </w:t>
-      </w:r>
-      <w:r>
-        <w:rPr>
-          <w:rFonts w:eastAsia="Times New Roman" w:cs="Arial"/>
-          <w:i/>
-          <w:sz w:val="24"/>
-          <w:szCs w:val="24"/>
-          <w:shd w:val="clear" w:color="auto" w:fill="FFFFFF"/>
-        </w:rPr>
-        <w:t>"direction" of the changes by performi</w:t>
-      </w:r>
-      <w:r>
-        <w:rPr>
-          <w:rFonts w:eastAsia="Times New Roman" w:cs="Arial"/>
-          <w:i/>
-          <w:sz w:val="24"/>
-          <w:szCs w:val="24"/>
-          <w:shd w:val="clear" w:color="auto" w:fill="FFFFFF"/>
-        </w:rPr>
-        <w:t xml:space="preserve">ng a complementary operation on </w:t>
-      </w:r>
-      <w:r>
-        <w:rPr>
-          <w:rFonts w:eastAsia="Times New Roman" w:cs="Arial"/>
-          <w:i/>
-          <w:sz w:val="24"/>
-          <w:szCs w:val="24"/>
-          <w:shd w:val="clear" w:color="auto" w:fill="FFFFFF"/>
-        </w:rPr>
-        <w:t>the Wind data, i.e. by estimating the dB/</w:t>
-      </w:r>
-      <w:proofErr w:type="spellStart"/>
-      <w:r>
-        <w:rPr>
-          <w:rFonts w:eastAsia="Times New Roman" w:cs="Arial"/>
-          <w:i/>
-          <w:sz w:val="24"/>
-          <w:szCs w:val="24"/>
-          <w:shd w:val="clear" w:color="auto" w:fill="FFFFFF"/>
-        </w:rPr>
-        <w:t>dt</w:t>
-      </w:r>
-      <w:proofErr w:type="spellEnd"/>
-      <w:r>
-        <w:rPr>
-          <w:rFonts w:eastAsia="Times New Roman" w:cs="Arial"/>
-          <w:i/>
-          <w:sz w:val="24"/>
-          <w:szCs w:val="24"/>
-          <w:shd w:val="clear" w:color="auto" w:fill="FFFFFF"/>
-        </w:rPr>
-        <w:t xml:space="preserve"> for that dataset?</w:t>
-      </w:r>
+          <w:color w:val="222222"/>
+          <w:sz w:val="24"/>
+          <w:szCs w:val="24"/>
+          <w:shd w:val="clear" w:color="auto" w:fill="FFFFFF"/>
+        </w:rPr>
+      </w:pPr>
     </w:p>
     <w:p>
       <w:pPr>
         <w:spacing w:after="0" w:line="240" w:lineRule="auto"/>
         <w:rPr>
           <w:rFonts w:eastAsia="Times New Roman" w:cs="Times New Roman"/>
-          <w:sz w:val="24"/>
-          <w:szCs w:val="24"/>
-        </w:rPr>
-      </w:pPr>
-    </w:p>
-    <w:p>
-      <w:pPr>
-        <w:spacing w:after="0" w:line="240" w:lineRule="auto"/>
-        <w:rPr>
-          <w:rFonts w:eastAsia="Times New Roman" w:cs="Times New Roman"/>
-          <w:b/>
-          <w:sz w:val="24"/>
-          <w:szCs w:val="24"/>
-        </w:rPr>
-      </w:pPr>
-      <w:r>
-        <w:rPr>
-          <w:rFonts w:eastAsia="Times New Roman" w:cs="Arial"/>
-          <w:b/>
-          <w:color w:val="222222"/>
-          <w:sz w:val="24"/>
-          <w:szCs w:val="24"/>
-          <w:shd w:val="clear" w:color="auto" w:fill="FFFFFF"/>
-        </w:rPr>
-        <w:t>(This is a good suggestion if it's not too time-consuming. Integration certainly correlates pairs (or triples, depending on the scheme, like Simpson's rule), but I wonder if that could explain something about where the integrated data sits on the CH plane.)</w:t>
-      </w:r>
-    </w:p>
-    <w:p>
-      <w:pPr>
-        <w:spacing w:after="0" w:line="240" w:lineRule="auto"/>
-        <w:rPr>
-          <w:rFonts w:eastAsia="Times New Roman" w:cs="Arial"/>
-          <w:i/>
-          <w:sz w:val="24"/>
-          <w:szCs w:val="24"/>
-          <w:shd w:val="clear" w:color="auto" w:fill="FFFFFF"/>
-        </w:rPr>
-      </w:pPr>
-      <w:r>
-        <w:rPr>
-          <w:rFonts w:eastAsia="Times New Roman" w:cs="Arial"/>
-          <w:color w:val="500050"/>
-          <w:sz w:val="24"/>
-          <w:szCs w:val="24"/>
-          <w:shd w:val="clear" w:color="auto" w:fill="FFFFFF"/>
-        </w:rPr>
-        <w:br/>
-      </w:r>
-      <w:r>
-        <w:rPr>
-          <w:rFonts w:eastAsia="Times New Roman" w:cs="Arial"/>
-          <w:i/>
-          <w:sz w:val="24"/>
-          <w:szCs w:val="24"/>
-          <w:shd w:val="clear" w:color="auto" w:fill="FFFFFF"/>
-        </w:rPr>
-        <w:t>6. page 3, line 15 from the bottom: the description of the plo</w:t>
-      </w:r>
-      <w:r>
-        <w:rPr>
-          <w:rFonts w:eastAsia="Times New Roman" w:cs="Arial"/>
-          <w:i/>
-          <w:sz w:val="24"/>
-          <w:szCs w:val="24"/>
-          <w:shd w:val="clear" w:color="auto" w:fill="FFFFFF"/>
-        </w:rPr>
-        <w:t xml:space="preserve">t for </w:t>
-      </w:r>
-      <w:r>
-        <w:rPr>
-          <w:rFonts w:eastAsia="Times New Roman" w:cs="Arial"/>
-          <w:i/>
-          <w:sz w:val="24"/>
-          <w:szCs w:val="24"/>
-          <w:shd w:val="clear" w:color="auto" w:fill="FFFFFF"/>
-        </w:rPr>
-        <w:t>SSX data is not very easy to read</w:t>
-      </w:r>
-      <w:r>
-        <w:rPr>
-          <w:rFonts w:eastAsia="Times New Roman" w:cs="Arial"/>
-          <w:i/>
-          <w:sz w:val="24"/>
-          <w:szCs w:val="24"/>
-          <w:shd w:val="clear" w:color="auto" w:fill="FFFFFF"/>
-        </w:rPr>
-        <w:t xml:space="preserve">. For example, the author never </w:t>
-      </w:r>
-      <w:r>
-        <w:rPr>
-          <w:rFonts w:eastAsia="Times New Roman" w:cs="Arial"/>
-          <w:i/>
-          <w:sz w:val="24"/>
-          <w:szCs w:val="24"/>
-          <w:shd w:val="clear" w:color="auto" w:fill="FFFFFF"/>
-        </w:rPr>
-        <w:t>mentioned the existence of 4 probes (t</w:t>
-      </w:r>
-      <w:r>
-        <w:rPr>
-          <w:rFonts w:eastAsia="Times New Roman" w:cs="Arial"/>
-          <w:i/>
-          <w:sz w:val="24"/>
-          <w:szCs w:val="24"/>
-          <w:shd w:val="clear" w:color="auto" w:fill="FFFFFF"/>
-        </w:rPr>
-        <w:t xml:space="preserve">hey only talk about an array of </w:t>
-      </w:r>
-      <w:r>
-        <w:rPr>
-          <w:rFonts w:eastAsia="Times New Roman" w:cs="Arial"/>
-          <w:i/>
-          <w:sz w:val="24"/>
-          <w:szCs w:val="24"/>
-          <w:shd w:val="clear" w:color="auto" w:fill="FFFFFF"/>
-        </w:rPr>
-        <w:t>probes in the introduction). Also, "po</w:t>
-      </w:r>
-      <w:r>
-        <w:rPr>
-          <w:rFonts w:eastAsia="Times New Roman" w:cs="Arial"/>
-          <w:i/>
-          <w:sz w:val="24"/>
-          <w:szCs w:val="24"/>
-          <w:shd w:val="clear" w:color="auto" w:fill="FFFFFF"/>
-        </w:rPr>
-        <w:t xml:space="preserve">sition" and "direction" are too </w:t>
-      </w:r>
-      <w:r>
-        <w:rPr>
-          <w:rFonts w:eastAsia="Times New Roman" w:cs="Arial"/>
-          <w:i/>
-          <w:sz w:val="24"/>
-          <w:szCs w:val="24"/>
-          <w:shd w:val="clear" w:color="auto" w:fill="FFFFFF"/>
-        </w:rPr>
-        <w:t>generically used in the same sentence, so the</w:t>
-      </w:r>
-      <w:r>
-        <w:rPr>
-          <w:rFonts w:eastAsia="Times New Roman" w:cs="Arial"/>
-          <w:i/>
-          <w:sz w:val="24"/>
-          <w:szCs w:val="24"/>
-          <w:shd w:val="clear" w:color="auto" w:fill="FFFFFF"/>
-        </w:rPr>
-        <w:t xml:space="preserve">y are a bit confusing. </w:t>
-      </w:r>
-      <w:r>
-        <w:rPr>
-          <w:rFonts w:eastAsia="Times New Roman" w:cs="Arial"/>
-          <w:i/>
-          <w:sz w:val="24"/>
-          <w:szCs w:val="24"/>
-          <w:shd w:val="clear" w:color="auto" w:fill="FFFFFF"/>
-        </w:rPr>
-        <w:t>Perhaps</w:t>
-      </w:r>
-      <w:r>
-        <w:rPr>
-          <w:rFonts w:eastAsia="Times New Roman" w:cs="Arial"/>
-          <w:i/>
-          <w:sz w:val="24"/>
-          <w:szCs w:val="24"/>
-          <w:shd w:val="clear" w:color="auto" w:fill="FFFFFF"/>
-        </w:rPr>
-        <w:t xml:space="preserve"> "position in the CH plane" and "component" (rather </w:t>
-      </w:r>
-      <w:proofErr w:type="spellStart"/>
-      <w:r>
-        <w:rPr>
-          <w:rFonts w:eastAsia="Times New Roman" w:cs="Arial"/>
-          <w:i/>
-          <w:sz w:val="24"/>
-          <w:szCs w:val="24"/>
-          <w:shd w:val="clear" w:color="auto" w:fill="FFFFFF"/>
-        </w:rPr>
-        <w:t>dan</w:t>
-      </w:r>
-      <w:proofErr w:type="spellEnd"/>
-      <w:r>
-        <w:rPr>
-          <w:rFonts w:eastAsia="Times New Roman" w:cs="Arial"/>
-          <w:i/>
-          <w:sz w:val="24"/>
-          <w:szCs w:val="24"/>
-          <w:shd w:val="clear" w:color="auto" w:fill="FFFFFF"/>
-        </w:rPr>
-        <w:t xml:space="preserve"> </w:t>
-      </w:r>
-      <w:r>
-        <w:rPr>
-          <w:rFonts w:eastAsia="Times New Roman" w:cs="Arial"/>
-          <w:i/>
-          <w:sz w:val="24"/>
-          <w:szCs w:val="24"/>
-          <w:shd w:val="clear" w:color="auto" w:fill="FFFFFF"/>
-        </w:rPr>
-        <w:t>direction) could make the reading smoother?</w:t>
-      </w:r>
-    </w:p>
-    <w:p>
-      <w:pPr>
-        <w:spacing w:after="0" w:line="240" w:lineRule="auto"/>
-        <w:rPr>
-          <w:rFonts w:eastAsia="Times New Roman" w:cs="Times New Roman"/>
-          <w:sz w:val="24"/>
-          <w:szCs w:val="24"/>
-        </w:rPr>
-      </w:pPr>
-    </w:p>
-    <w:p>
-      <w:pPr>
-        <w:spacing w:after="0" w:line="240" w:lineRule="auto"/>
-        <w:rPr>
-          <w:rFonts w:eastAsia="Times New Roman" w:cs="Times New Roman"/>
-          <w:b/>
-          <w:sz w:val="24"/>
-          <w:szCs w:val="24"/>
-        </w:rPr>
-      </w:pPr>
-      <w:r>
-        <w:rPr>
-          <w:rFonts w:eastAsia="Times New Roman" w:cs="Arial"/>
-          <w:b/>
-          <w:color w:val="222222"/>
-          <w:sz w:val="24"/>
-          <w:szCs w:val="24"/>
-          <w:shd w:val="clear" w:color="auto" w:fill="FFFFFF"/>
-        </w:rPr>
-        <w:t xml:space="preserve">We have added a section describing the data sets used (SSX, Wind, </w:t>
-      </w:r>
-      <w:proofErr w:type="gramStart"/>
-      <w:r>
-        <w:rPr>
-          <w:rFonts w:eastAsia="Times New Roman" w:cs="Arial"/>
-          <w:b/>
-          <w:color w:val="222222"/>
-          <w:sz w:val="24"/>
-          <w:szCs w:val="24"/>
-          <w:shd w:val="clear" w:color="auto" w:fill="FFFFFF"/>
-        </w:rPr>
-        <w:t>LAPD</w:t>
-      </w:r>
-      <w:proofErr w:type="gramEnd"/>
-      <w:r>
-        <w:rPr>
-          <w:rFonts w:eastAsia="Times New Roman" w:cs="Arial"/>
-          <w:b/>
-          <w:color w:val="222222"/>
-          <w:sz w:val="24"/>
-          <w:szCs w:val="24"/>
-          <w:shd w:val="clear" w:color="auto" w:fill="FFFFFF"/>
-        </w:rPr>
-        <w:t xml:space="preserve">).  Indeed, we measure the vector magnetic field (3 components) at 16 radial locations in the array (from the center to the edge). We typically report fluctuations from a single probe in the array located at the center of the wind tunnel, away from the influences of the wall.  We have also adopted the </w:t>
-      </w:r>
-      <w:proofErr w:type="gramStart"/>
-      <w:r>
-        <w:rPr>
-          <w:rFonts w:eastAsia="Times New Roman" w:cs="Arial"/>
-          <w:b/>
-          <w:color w:val="222222"/>
-          <w:sz w:val="24"/>
-          <w:szCs w:val="24"/>
-          <w:shd w:val="clear" w:color="auto" w:fill="FFFFFF"/>
-        </w:rPr>
-        <w:t>reviewers</w:t>
-      </w:r>
-      <w:proofErr w:type="gramEnd"/>
-      <w:r>
-        <w:rPr>
-          <w:rFonts w:eastAsia="Times New Roman" w:cs="Arial"/>
-          <w:b/>
-          <w:color w:val="222222"/>
-          <w:sz w:val="24"/>
-          <w:szCs w:val="24"/>
-          <w:shd w:val="clear" w:color="auto" w:fill="FFFFFF"/>
-        </w:rPr>
-        <w:t xml:space="preserve"> suggestion to clarify position of a probe in our plasma as opposed to position on the CH plane, as well as direction in our device versus "directions" in the CH </w:t>
-      </w:r>
-      <w:r>
-        <w:rPr>
-          <w:rFonts w:eastAsia="Times New Roman" w:cs="Arial"/>
-          <w:b/>
-          <w:color w:val="222222"/>
-          <w:sz w:val="24"/>
-          <w:szCs w:val="24"/>
-          <w:shd w:val="clear" w:color="auto" w:fill="FFFFFF"/>
-        </w:rPr>
-        <w:lastRenderedPageBreak/>
-        <w:t>plane.</w:t>
-      </w:r>
-      <w:r>
-        <w:rPr>
-          <w:rFonts w:eastAsia="Times New Roman" w:cs="Arial"/>
-          <w:b/>
-          <w:color w:val="222222"/>
-          <w:sz w:val="24"/>
-          <w:szCs w:val="24"/>
-        </w:rPr>
-        <w:br/>
-      </w:r>
-      <w:r>
-        <w:rPr>
-          <w:rFonts w:eastAsia="Times New Roman" w:cs="Arial"/>
-          <w:b/>
-          <w:color w:val="222222"/>
-          <w:sz w:val="24"/>
-          <w:szCs w:val="24"/>
-        </w:rPr>
-        <w:br/>
-      </w:r>
-      <w:r>
-        <w:rPr>
-          <w:rFonts w:eastAsia="Times New Roman" w:cs="Arial"/>
-          <w:b/>
-          <w:color w:val="222222"/>
-          <w:sz w:val="24"/>
-          <w:szCs w:val="24"/>
-          <w:shd w:val="clear" w:color="auto" w:fill="FFFFFF"/>
-        </w:rPr>
-        <w:t>(We should be careful, for non-experts, to say "probe array" for the whole thing, "single probe" maybe for one of the 16 triples, "component" for one direction of the triple (x, y, or z)...).</w:t>
-      </w:r>
-    </w:p>
-    <w:p>
-      <w:pPr>
-        <w:spacing w:after="0" w:line="240" w:lineRule="auto"/>
-        <w:rPr>
-          <w:rFonts w:eastAsia="Times New Roman" w:cs="Times New Roman"/>
-          <w:i/>
-          <w:sz w:val="24"/>
-          <w:szCs w:val="24"/>
-        </w:rPr>
-      </w:pPr>
-      <w:r>
-        <w:rPr>
-          <w:rFonts w:eastAsia="Times New Roman" w:cs="Arial"/>
-          <w:color w:val="500050"/>
-          <w:sz w:val="24"/>
-          <w:szCs w:val="24"/>
-          <w:shd w:val="clear" w:color="auto" w:fill="FFFFFF"/>
-        </w:rPr>
-        <w:br/>
-      </w:r>
-      <w:r>
-        <w:rPr>
-          <w:rFonts w:eastAsia="Times New Roman" w:cs="Arial"/>
-          <w:i/>
-          <w:sz w:val="24"/>
-          <w:szCs w:val="24"/>
-          <w:shd w:val="clear" w:color="auto" w:fill="FFFFFF"/>
-        </w:rPr>
-        <w:t>7. page 4</w:t>
-      </w:r>
-      <w:proofErr w:type="gramStart"/>
-      <w:r>
-        <w:rPr>
-          <w:rFonts w:eastAsia="Times New Roman" w:cs="Arial"/>
-          <w:i/>
-          <w:sz w:val="24"/>
-          <w:szCs w:val="24"/>
-          <w:shd w:val="clear" w:color="auto" w:fill="FFFFFF"/>
-        </w:rPr>
-        <w:t>,figure</w:t>
-      </w:r>
-      <w:proofErr w:type="gramEnd"/>
-      <w:r>
-        <w:rPr>
-          <w:rFonts w:eastAsia="Times New Roman" w:cs="Arial"/>
-          <w:i/>
-          <w:sz w:val="24"/>
-          <w:szCs w:val="24"/>
-          <w:shd w:val="clear" w:color="auto" w:fill="FFFFFF"/>
-        </w:rPr>
-        <w:t xml:space="preserve"> 2: the exponents of t</w:t>
-      </w:r>
-      <w:r>
-        <w:rPr>
-          <w:rFonts w:eastAsia="Times New Roman" w:cs="Arial"/>
-          <w:i/>
-          <w:sz w:val="24"/>
-          <w:szCs w:val="24"/>
-          <w:shd w:val="clear" w:color="auto" w:fill="FFFFFF"/>
-        </w:rPr>
-        <w:t xml:space="preserve">he reference power-laws are too </w:t>
-      </w:r>
-      <w:r>
-        <w:rPr>
-          <w:rFonts w:eastAsia="Times New Roman" w:cs="Arial"/>
-          <w:i/>
-          <w:sz w:val="24"/>
-          <w:szCs w:val="24"/>
-          <w:shd w:val="clear" w:color="auto" w:fill="FFFFFF"/>
-        </w:rPr>
-        <w:t>small and difficult to read.</w:t>
-      </w:r>
-    </w:p>
-    <w:p>
-      <w:pPr>
-        <w:spacing w:after="0" w:line="240" w:lineRule="auto"/>
-        <w:rPr>
-          <w:rFonts w:eastAsia="Times New Roman" w:cs="Arial"/>
-          <w:color w:val="222222"/>
-          <w:sz w:val="24"/>
-          <w:szCs w:val="24"/>
-          <w:shd w:val="clear" w:color="auto" w:fill="FFFFFF"/>
-        </w:rPr>
-      </w:pPr>
-    </w:p>
-    <w:p>
-      <w:pPr>
-        <w:spacing w:after="0" w:line="240" w:lineRule="auto"/>
-        <w:rPr>
-          <w:rFonts w:eastAsia="Times New Roman" w:cs="Times New Roman"/>
-          <w:b/>
-          <w:sz w:val="24"/>
-          <w:szCs w:val="24"/>
-        </w:rPr>
-      </w:pPr>
-      <w:r>
-        <w:rPr>
-          <w:rFonts w:eastAsia="Times New Roman" w:cs="Arial"/>
-          <w:b/>
-          <w:color w:val="222222"/>
-          <w:sz w:val="24"/>
-          <w:szCs w:val="24"/>
-          <w:shd w:val="clear" w:color="auto" w:fill="FFFFFF"/>
-        </w:rPr>
-        <w:t>We have modified the figures so they are readable at standard magnification.</w:t>
-      </w:r>
-    </w:p>
-    <w:p>
-      <w:pPr>
-        <w:spacing w:after="0" w:line="240" w:lineRule="auto"/>
-        <w:rPr>
-          <w:rFonts w:eastAsia="Times New Roman" w:cs="Arial"/>
-          <w:i/>
-          <w:sz w:val="24"/>
-          <w:szCs w:val="24"/>
-          <w:shd w:val="clear" w:color="auto" w:fill="FFFFFF"/>
-        </w:rPr>
-      </w:pPr>
-      <w:r>
-        <w:rPr>
-          <w:rFonts w:eastAsia="Times New Roman" w:cs="Arial"/>
-          <w:color w:val="500050"/>
-          <w:sz w:val="24"/>
-          <w:szCs w:val="24"/>
-          <w:shd w:val="clear" w:color="auto" w:fill="FFFFFF"/>
-        </w:rPr>
-        <w:br/>
-      </w:r>
-      <w:r>
-        <w:rPr>
-          <w:rFonts w:eastAsia="Times New Roman" w:cs="Arial"/>
-          <w:i/>
-          <w:sz w:val="24"/>
-          <w:szCs w:val="24"/>
-          <w:shd w:val="clear" w:color="auto" w:fill="FFFFFF"/>
-        </w:rPr>
-        <w:t>8. page 4, second paragraph ("Previou</w:t>
-      </w:r>
-      <w:r>
-        <w:rPr>
-          <w:rFonts w:eastAsia="Times New Roman" w:cs="Arial"/>
-          <w:i/>
-          <w:sz w:val="24"/>
-          <w:szCs w:val="24"/>
-          <w:shd w:val="clear" w:color="auto" w:fill="FFFFFF"/>
-        </w:rPr>
-        <w:t xml:space="preserve">s work using..."): is it really </w:t>
-      </w:r>
-      <w:r>
-        <w:rPr>
-          <w:rFonts w:eastAsia="Times New Roman" w:cs="Arial"/>
-          <w:i/>
-          <w:sz w:val="24"/>
-          <w:szCs w:val="24"/>
-          <w:shd w:val="clear" w:color="auto" w:fill="FFFFFF"/>
-        </w:rPr>
-        <w:t>OK to compare analysis of different sys</w:t>
-      </w:r>
-      <w:r>
-        <w:rPr>
-          <w:rFonts w:eastAsia="Times New Roman" w:cs="Arial"/>
-          <w:i/>
-          <w:sz w:val="24"/>
-          <w:szCs w:val="24"/>
-          <w:shd w:val="clear" w:color="auto" w:fill="FFFFFF"/>
-        </w:rPr>
-        <w:t xml:space="preserve">tems done with or without using </w:t>
-      </w:r>
-      <w:r>
-        <w:rPr>
-          <w:rFonts w:eastAsia="Times New Roman" w:cs="Arial"/>
-          <w:i/>
-          <w:sz w:val="24"/>
-          <w:szCs w:val="24"/>
-          <w:shd w:val="clear" w:color="auto" w:fill="FFFFFF"/>
-        </w:rPr>
-        <w:t>the delay?</w:t>
-      </w:r>
-    </w:p>
-    <w:p>
-      <w:pPr>
-        <w:spacing w:after="0" w:line="240" w:lineRule="auto"/>
-        <w:rPr>
-          <w:rFonts w:eastAsia="Times New Roman" w:cs="Times New Roman"/>
-          <w:sz w:val="24"/>
-          <w:szCs w:val="24"/>
-        </w:rPr>
-      </w:pPr>
-    </w:p>
-    <w:p>
-      <w:pPr>
-        <w:spacing w:after="0" w:line="240" w:lineRule="auto"/>
-        <w:rPr>
-          <w:rFonts w:eastAsia="Times New Roman" w:cs="Times New Roman"/>
-          <w:b/>
-          <w:sz w:val="24"/>
-          <w:szCs w:val="24"/>
-        </w:rPr>
-      </w:pPr>
-      <w:r>
-        <w:rPr>
-          <w:rFonts w:eastAsia="Times New Roman" w:cs="Arial"/>
-          <w:b/>
-          <w:color w:val="222222"/>
-          <w:sz w:val="24"/>
-          <w:szCs w:val="24"/>
-          <w:shd w:val="clear" w:color="auto" w:fill="FFFFFF"/>
-        </w:rPr>
-        <w:t xml:space="preserve">(I'll leave this to the experts.  I think you have addressed this, and have a way to put all the data sets on equal footing.  The idea is to pick an embedding delay corresponding to a frequency just at the dissipation scale, </w:t>
-      </w:r>
-      <w:proofErr w:type="spellStart"/>
-      <w:r>
-        <w:rPr>
-          <w:rFonts w:eastAsia="Times New Roman" w:cs="Arial"/>
-          <w:b/>
-          <w:color w:val="222222"/>
-          <w:sz w:val="24"/>
-          <w:szCs w:val="24"/>
-          <w:shd w:val="clear" w:color="auto" w:fill="FFFFFF"/>
-        </w:rPr>
-        <w:t>ie</w:t>
-      </w:r>
-      <w:proofErr w:type="spellEnd"/>
-      <w:r>
-        <w:rPr>
-          <w:rFonts w:eastAsia="Times New Roman" w:cs="Arial"/>
-          <w:b/>
-          <w:color w:val="222222"/>
-          <w:sz w:val="24"/>
-          <w:szCs w:val="24"/>
-          <w:shd w:val="clear" w:color="auto" w:fill="FFFFFF"/>
-        </w:rPr>
-        <w:t xml:space="preserve"> about 1/10 microsecond for SSX, 3 seconds for Wind, etc).  This could be explained in the new data sets section (both in the paper and the thesis).)</w:t>
-      </w:r>
-    </w:p>
-    <w:p>
-      <w:pPr>
-        <w:spacing w:after="0" w:line="240" w:lineRule="auto"/>
-        <w:rPr>
-          <w:rFonts w:eastAsia="Times New Roman" w:cs="Arial"/>
-          <w:i/>
-          <w:sz w:val="24"/>
-          <w:szCs w:val="24"/>
-          <w:shd w:val="clear" w:color="auto" w:fill="FFFFFF"/>
-        </w:rPr>
-      </w:pPr>
-      <w:r>
-        <w:rPr>
-          <w:rFonts w:eastAsia="Times New Roman" w:cs="Arial"/>
-          <w:color w:val="500050"/>
-          <w:sz w:val="24"/>
-          <w:szCs w:val="24"/>
-          <w:shd w:val="clear" w:color="auto" w:fill="FFFFFF"/>
-        </w:rPr>
-        <w:br/>
-      </w:r>
-      <w:r>
-        <w:rPr>
-          <w:rFonts w:eastAsia="Times New Roman" w:cs="Arial"/>
-          <w:i/>
-          <w:sz w:val="24"/>
-          <w:szCs w:val="24"/>
-          <w:shd w:val="clear" w:color="auto" w:fill="FFFFFF"/>
-        </w:rPr>
-        <w:t>9. Page 4, in the description of th</w:t>
-      </w:r>
-      <w:r>
-        <w:rPr>
-          <w:rFonts w:eastAsia="Times New Roman" w:cs="Arial"/>
-          <w:i/>
-          <w:sz w:val="24"/>
-          <w:szCs w:val="24"/>
-          <w:shd w:val="clear" w:color="auto" w:fill="FFFFFF"/>
-        </w:rPr>
-        <w:t xml:space="preserve">e solar wind results, it is odd </w:t>
-      </w:r>
-      <w:r>
-        <w:rPr>
-          <w:rFonts w:eastAsia="Times New Roman" w:cs="Arial"/>
-          <w:i/>
-          <w:sz w:val="24"/>
-          <w:szCs w:val="24"/>
-          <w:shd w:val="clear" w:color="auto" w:fill="FFFFFF"/>
-        </w:rPr>
-        <w:t xml:space="preserve">that the </w:t>
-      </w:r>
-      <w:proofErr w:type="spellStart"/>
-      <w:r>
-        <w:rPr>
-          <w:rFonts w:eastAsia="Times New Roman" w:cs="Arial"/>
-          <w:i/>
-          <w:sz w:val="24"/>
-          <w:szCs w:val="24"/>
-          <w:shd w:val="clear" w:color="auto" w:fill="FFFFFF"/>
-        </w:rPr>
-        <w:t>fBm</w:t>
-      </w:r>
-      <w:proofErr w:type="spellEnd"/>
-      <w:r>
-        <w:rPr>
-          <w:rFonts w:eastAsia="Times New Roman" w:cs="Arial"/>
-          <w:i/>
-          <w:sz w:val="24"/>
-          <w:szCs w:val="24"/>
-          <w:shd w:val="clear" w:color="auto" w:fill="FFFFFF"/>
-        </w:rPr>
-        <w:t xml:space="preserve"> is less stochastic th</w:t>
-      </w:r>
-      <w:r>
-        <w:rPr>
-          <w:rFonts w:eastAsia="Times New Roman" w:cs="Arial"/>
-          <w:i/>
-          <w:sz w:val="24"/>
-          <w:szCs w:val="24"/>
-          <w:shd w:val="clear" w:color="auto" w:fill="FFFFFF"/>
-        </w:rPr>
-        <w:t xml:space="preserve">an the wind. Perhaps this point </w:t>
-      </w:r>
-      <w:r>
-        <w:rPr>
-          <w:rFonts w:eastAsia="Times New Roman" w:cs="Arial"/>
-          <w:i/>
-          <w:sz w:val="24"/>
-          <w:szCs w:val="24"/>
-          <w:shd w:val="clear" w:color="auto" w:fill="FFFFFF"/>
-        </w:rPr>
-        <w:t>deserves some more discussion.</w:t>
-      </w:r>
-    </w:p>
-    <w:p>
-      <w:pPr>
-        <w:spacing w:after="0" w:line="240" w:lineRule="auto"/>
-        <w:rPr>
-          <w:rFonts w:eastAsia="Times New Roman" w:cs="Times New Roman"/>
-          <w:sz w:val="24"/>
-          <w:szCs w:val="24"/>
-        </w:rPr>
-      </w:pPr>
-    </w:p>
-    <w:p>
-      <w:pPr>
-        <w:spacing w:after="0" w:line="240" w:lineRule="auto"/>
-        <w:rPr>
-          <w:rFonts w:eastAsia="Times New Roman" w:cs="Times New Roman"/>
-          <w:b/>
-          <w:sz w:val="24"/>
-          <w:szCs w:val="24"/>
-        </w:rPr>
-      </w:pPr>
-      <w:r>
-        <w:rPr>
-          <w:rFonts w:eastAsia="Times New Roman" w:cs="Arial"/>
-          <w:b/>
-          <w:color w:val="222222"/>
-          <w:sz w:val="24"/>
-          <w:szCs w:val="24"/>
-          <w:shd w:val="clear" w:color="auto" w:fill="FFFFFF"/>
-        </w:rPr>
-        <w:t xml:space="preserve">(Peter had a good explanation of this.  We need to add more discussion of the deterministic maps and </w:t>
-      </w:r>
-      <w:proofErr w:type="spellStart"/>
-      <w:r>
-        <w:rPr>
-          <w:rFonts w:eastAsia="Times New Roman" w:cs="Arial"/>
-          <w:b/>
-          <w:color w:val="222222"/>
-          <w:sz w:val="24"/>
-          <w:szCs w:val="24"/>
-          <w:shd w:val="clear" w:color="auto" w:fill="FFFFFF"/>
-        </w:rPr>
-        <w:t>fBm</w:t>
-      </w:r>
-      <w:proofErr w:type="spellEnd"/>
-      <w:r>
-        <w:rPr>
-          <w:rFonts w:eastAsia="Times New Roman" w:cs="Arial"/>
-          <w:b/>
-          <w:color w:val="222222"/>
-          <w:sz w:val="24"/>
-          <w:szCs w:val="24"/>
-          <w:shd w:val="clear" w:color="auto" w:fill="FFFFFF"/>
-        </w:rPr>
-        <w:t xml:space="preserve">.)   In particular, truly stochastic </w:t>
-      </w:r>
-      <w:proofErr w:type="spellStart"/>
-      <w:r>
-        <w:rPr>
-          <w:rFonts w:eastAsia="Times New Roman" w:cs="Arial"/>
-          <w:b/>
-          <w:color w:val="222222"/>
-          <w:sz w:val="24"/>
-          <w:szCs w:val="24"/>
-          <w:shd w:val="clear" w:color="auto" w:fill="FFFFFF"/>
-        </w:rPr>
-        <w:t>fBm</w:t>
-      </w:r>
-      <w:proofErr w:type="spellEnd"/>
-      <w:r>
-        <w:rPr>
-          <w:rFonts w:eastAsia="Times New Roman" w:cs="Arial"/>
-          <w:b/>
-          <w:color w:val="222222"/>
-          <w:sz w:val="24"/>
-          <w:szCs w:val="24"/>
-          <w:shd w:val="clear" w:color="auto" w:fill="FFFFFF"/>
-        </w:rPr>
-        <w:t xml:space="preserve"> noise corresponds to a particular fractional Hurst exponent, and that one has normalized permutation entropy of (nearly) unity.  (</w:t>
-      </w:r>
-      <w:proofErr w:type="gramStart"/>
-      <w:r>
-        <w:rPr>
-          <w:rFonts w:eastAsia="Times New Roman" w:cs="Arial"/>
-          <w:b/>
-          <w:color w:val="222222"/>
-          <w:sz w:val="24"/>
-          <w:szCs w:val="24"/>
-          <w:shd w:val="clear" w:color="auto" w:fill="FFFFFF"/>
-        </w:rPr>
-        <w:t>all</w:t>
-      </w:r>
-      <w:proofErr w:type="gramEnd"/>
-      <w:r>
-        <w:rPr>
-          <w:rFonts w:eastAsia="Times New Roman" w:cs="Arial"/>
-          <w:b/>
-          <w:color w:val="222222"/>
-          <w:sz w:val="24"/>
-          <w:szCs w:val="24"/>
-          <w:shd w:val="clear" w:color="auto" w:fill="FFFFFF"/>
-        </w:rPr>
-        <w:t xml:space="preserve"> this should be in the new data set section).</w:t>
-      </w:r>
-    </w:p>
-    <w:p>
-      <w:pPr>
-        <w:spacing w:after="0" w:line="240" w:lineRule="auto"/>
-        <w:rPr>
-          <w:rFonts w:eastAsia="Times New Roman" w:cs="Arial"/>
-          <w:i/>
-          <w:sz w:val="24"/>
-          <w:szCs w:val="24"/>
-          <w:shd w:val="clear" w:color="auto" w:fill="FFFFFF"/>
-        </w:rPr>
-      </w:pPr>
-      <w:r>
-        <w:rPr>
-          <w:rFonts w:eastAsia="Times New Roman" w:cs="Arial"/>
-          <w:color w:val="500050"/>
-          <w:sz w:val="24"/>
-          <w:szCs w:val="24"/>
-          <w:shd w:val="clear" w:color="auto" w:fill="FFFFFF"/>
-        </w:rPr>
-        <w:br/>
-      </w:r>
-      <w:r>
-        <w:rPr>
-          <w:rFonts w:eastAsia="Times New Roman" w:cs="Arial"/>
-          <w:i/>
-          <w:sz w:val="24"/>
-          <w:szCs w:val="24"/>
-          <w:shd w:val="clear" w:color="auto" w:fill="FFFFFF"/>
-        </w:rPr>
-        <w:t xml:space="preserve">10. </w:t>
-      </w:r>
-      <w:proofErr w:type="gramStart"/>
-      <w:r>
-        <w:rPr>
-          <w:rFonts w:eastAsia="Times New Roman" w:cs="Arial"/>
-          <w:i/>
-          <w:sz w:val="24"/>
-          <w:szCs w:val="24"/>
-          <w:shd w:val="clear" w:color="auto" w:fill="FFFFFF"/>
-        </w:rPr>
-        <w:t>In</w:t>
-      </w:r>
-      <w:proofErr w:type="gramEnd"/>
-      <w:r>
-        <w:rPr>
-          <w:rFonts w:eastAsia="Times New Roman" w:cs="Arial"/>
-          <w:i/>
-          <w:sz w:val="24"/>
-          <w:szCs w:val="24"/>
-          <w:shd w:val="clear" w:color="auto" w:fill="FFFFFF"/>
-        </w:rPr>
-        <w:t xml:space="preserve"> the same discussion: the higher</w:t>
-      </w:r>
-      <w:r>
-        <w:rPr>
-          <w:rFonts w:eastAsia="Times New Roman" w:cs="Arial"/>
-          <w:i/>
-          <w:sz w:val="24"/>
-          <w:szCs w:val="24"/>
-          <w:shd w:val="clear" w:color="auto" w:fill="FFFFFF"/>
-        </w:rPr>
-        <w:t xml:space="preserve"> level of </w:t>
-      </w:r>
-      <w:proofErr w:type="spellStart"/>
-      <w:r>
-        <w:rPr>
-          <w:rFonts w:eastAsia="Times New Roman" w:cs="Arial"/>
-          <w:i/>
-          <w:sz w:val="24"/>
-          <w:szCs w:val="24"/>
-          <w:shd w:val="clear" w:color="auto" w:fill="FFFFFF"/>
-        </w:rPr>
-        <w:t>stochasticity</w:t>
-      </w:r>
-      <w:proofErr w:type="spellEnd"/>
-      <w:r>
-        <w:rPr>
-          <w:rFonts w:eastAsia="Times New Roman" w:cs="Arial"/>
-          <w:i/>
-          <w:sz w:val="24"/>
-          <w:szCs w:val="24"/>
-          <w:shd w:val="clear" w:color="auto" w:fill="FFFFFF"/>
-        </w:rPr>
-        <w:t xml:space="preserve"> of fast </w:t>
-      </w:r>
-      <w:r>
-        <w:rPr>
-          <w:rFonts w:eastAsia="Times New Roman" w:cs="Arial"/>
-          <w:i/>
-          <w:sz w:val="24"/>
-          <w:szCs w:val="24"/>
-          <w:shd w:val="clear" w:color="auto" w:fill="FFFFFF"/>
-        </w:rPr>
-        <w:t>solar wind is consistent with the pr</w:t>
-      </w:r>
-      <w:r>
-        <w:rPr>
-          <w:rFonts w:eastAsia="Times New Roman" w:cs="Arial"/>
-          <w:i/>
-          <w:sz w:val="24"/>
-          <w:szCs w:val="24"/>
-          <w:shd w:val="clear" w:color="auto" w:fill="FFFFFF"/>
-        </w:rPr>
-        <w:t xml:space="preserve">esence of </w:t>
-      </w:r>
-      <w:proofErr w:type="spellStart"/>
-      <w:r>
-        <w:rPr>
-          <w:rFonts w:eastAsia="Times New Roman" w:cs="Arial"/>
-          <w:i/>
-          <w:sz w:val="24"/>
-          <w:szCs w:val="24"/>
-          <w:shd w:val="clear" w:color="auto" w:fill="FFFFFF"/>
-        </w:rPr>
-        <w:t>alfvénic</w:t>
-      </w:r>
-      <w:proofErr w:type="spellEnd"/>
-      <w:r>
-        <w:rPr>
-          <w:rFonts w:eastAsia="Times New Roman" w:cs="Arial"/>
-          <w:i/>
-          <w:sz w:val="24"/>
-          <w:szCs w:val="24"/>
-          <w:shd w:val="clear" w:color="auto" w:fill="FFFFFF"/>
-        </w:rPr>
-        <w:t xml:space="preserve"> fluctuations </w:t>
-      </w:r>
-      <w:r>
-        <w:rPr>
-          <w:rFonts w:eastAsia="Times New Roman" w:cs="Arial"/>
-          <w:i/>
-          <w:sz w:val="24"/>
-          <w:szCs w:val="24"/>
-          <w:shd w:val="clear" w:color="auto" w:fill="FFFFFF"/>
-        </w:rPr>
-        <w:t>(which are more uncorrelated than t</w:t>
-      </w:r>
-      <w:r>
-        <w:rPr>
-          <w:rFonts w:eastAsia="Times New Roman" w:cs="Arial"/>
-          <w:i/>
-          <w:sz w:val="24"/>
-          <w:szCs w:val="24"/>
-          <w:shd w:val="clear" w:color="auto" w:fill="FFFFFF"/>
-        </w:rPr>
-        <w:t xml:space="preserve">he turbulent fluctuations), and </w:t>
-      </w:r>
-      <w:r>
-        <w:rPr>
-          <w:rFonts w:eastAsia="Times New Roman" w:cs="Arial"/>
-          <w:i/>
-          <w:sz w:val="24"/>
-          <w:szCs w:val="24"/>
-          <w:shd w:val="clear" w:color="auto" w:fill="FFFFFF"/>
-        </w:rPr>
-        <w:t xml:space="preserve">with the generally observed higher </w:t>
-      </w:r>
-      <w:r>
-        <w:rPr>
-          <w:rFonts w:eastAsia="Times New Roman" w:cs="Arial"/>
-          <w:i/>
-          <w:sz w:val="24"/>
-          <w:szCs w:val="24"/>
-          <w:shd w:val="clear" w:color="auto" w:fill="FFFFFF"/>
-        </w:rPr>
-        <w:t xml:space="preserve">degree of intermittency of slow </w:t>
-      </w:r>
-      <w:r>
-        <w:rPr>
-          <w:rFonts w:eastAsia="Times New Roman" w:cs="Arial"/>
-          <w:i/>
-          <w:sz w:val="24"/>
-          <w:szCs w:val="24"/>
-          <w:shd w:val="clear" w:color="auto" w:fill="FFFFFF"/>
-        </w:rPr>
-        <w:t>wind (suggesting a more developed turbulence).</w:t>
-      </w:r>
-    </w:p>
-    <w:p>
-      <w:pPr>
-        <w:spacing w:after="0" w:line="240" w:lineRule="auto"/>
-        <w:rPr>
-          <w:rFonts w:eastAsia="Times New Roman" w:cs="Times New Roman"/>
-          <w:sz w:val="24"/>
-          <w:szCs w:val="24"/>
-        </w:rPr>
-      </w:pPr>
-    </w:p>
-    <w:p>
-      <w:pPr>
-        <w:spacing w:after="0" w:line="240" w:lineRule="auto"/>
-        <w:rPr>
-          <w:rFonts w:eastAsia="Times New Roman" w:cs="Times New Roman"/>
-          <w:b/>
-          <w:sz w:val="24"/>
-          <w:szCs w:val="24"/>
-        </w:rPr>
-      </w:pPr>
-      <w:r>
-        <w:rPr>
-          <w:rFonts w:eastAsia="Times New Roman" w:cs="Arial"/>
-          <w:b/>
-          <w:color w:val="222222"/>
-          <w:sz w:val="24"/>
-          <w:szCs w:val="24"/>
-          <w:shd w:val="clear" w:color="auto" w:fill="FFFFFF"/>
-        </w:rPr>
-        <w:t xml:space="preserve">This is a good point.  Although we haven't checked </w:t>
-      </w:r>
-      <w:proofErr w:type="spellStart"/>
-      <w:r>
-        <w:rPr>
-          <w:rFonts w:eastAsia="Times New Roman" w:cs="Arial"/>
-          <w:b/>
-          <w:color w:val="222222"/>
-          <w:sz w:val="24"/>
-          <w:szCs w:val="24"/>
-          <w:shd w:val="clear" w:color="auto" w:fill="FFFFFF"/>
-        </w:rPr>
-        <w:t>Alfvenicity</w:t>
-      </w:r>
-      <w:proofErr w:type="spellEnd"/>
-      <w:r>
-        <w:rPr>
-          <w:rFonts w:eastAsia="Times New Roman" w:cs="Arial"/>
-          <w:b/>
-          <w:color w:val="222222"/>
-          <w:sz w:val="24"/>
-          <w:szCs w:val="24"/>
-          <w:shd w:val="clear" w:color="auto" w:fill="FFFFFF"/>
-        </w:rPr>
-        <w:t xml:space="preserve"> for this data set (we only have access to B), we will add a statement to the manuscript hypothesizing this possibility.  In truth, the fast and slow samples of Wind data both have H very nearly unity and C nearly zero, so it's difficult to make strong claims corresponding to fast versus slow wind.</w:t>
-      </w:r>
-    </w:p>
-    <w:p>
-      <w:pPr>
-        <w:spacing w:after="0" w:line="240" w:lineRule="auto"/>
-        <w:rPr>
-          <w:rFonts w:eastAsia="Times New Roman" w:cs="Times New Roman"/>
-          <w:i/>
-          <w:sz w:val="24"/>
-          <w:szCs w:val="24"/>
-        </w:rPr>
-      </w:pPr>
-      <w:r>
-        <w:rPr>
-          <w:rFonts w:eastAsia="Times New Roman" w:cs="Arial"/>
-          <w:color w:val="500050"/>
-          <w:sz w:val="24"/>
-          <w:szCs w:val="24"/>
-          <w:shd w:val="clear" w:color="auto" w:fill="FFFFFF"/>
-        </w:rPr>
-        <w:br/>
-      </w:r>
-      <w:r>
-        <w:rPr>
-          <w:rFonts w:eastAsia="Times New Roman" w:cs="Arial"/>
-          <w:i/>
-          <w:sz w:val="24"/>
-          <w:szCs w:val="24"/>
-          <w:shd w:val="clear" w:color="auto" w:fill="FFFFFF"/>
-        </w:rPr>
-        <w:t>11. page 4, discussion on SSX res</w:t>
-      </w:r>
-      <w:r>
-        <w:rPr>
-          <w:rFonts w:eastAsia="Times New Roman" w:cs="Arial"/>
-          <w:i/>
-          <w:sz w:val="24"/>
-          <w:szCs w:val="24"/>
-          <w:shd w:val="clear" w:color="auto" w:fill="FFFFFF"/>
-        </w:rPr>
-        <w:t xml:space="preserve">ults: once again, it is to be </w:t>
-      </w:r>
-      <w:r>
-        <w:rPr>
-          <w:rFonts w:eastAsia="Times New Roman" w:cs="Arial"/>
-          <w:i/>
-          <w:sz w:val="24"/>
-          <w:szCs w:val="24"/>
-          <w:shd w:val="clear" w:color="auto" w:fill="FFFFFF"/>
-        </w:rPr>
-        <w:t>expected that dB/</w:t>
-      </w:r>
-      <w:proofErr w:type="spellStart"/>
-      <w:r>
-        <w:rPr>
-          <w:rFonts w:eastAsia="Times New Roman" w:cs="Arial"/>
-          <w:i/>
-          <w:sz w:val="24"/>
-          <w:szCs w:val="24"/>
-          <w:shd w:val="clear" w:color="auto" w:fill="FFFFFF"/>
-        </w:rPr>
-        <w:t>dt</w:t>
-      </w:r>
-      <w:proofErr w:type="spellEnd"/>
-      <w:r>
-        <w:rPr>
-          <w:rFonts w:eastAsia="Times New Roman" w:cs="Arial"/>
-          <w:i/>
-          <w:sz w:val="24"/>
-          <w:szCs w:val="24"/>
-          <w:shd w:val="clear" w:color="auto" w:fill="FFFFFF"/>
-        </w:rPr>
-        <w:t xml:space="preserve"> is more complex tha</w:t>
-      </w:r>
-      <w:r>
-        <w:rPr>
-          <w:rFonts w:eastAsia="Times New Roman" w:cs="Arial"/>
-          <w:i/>
-          <w:sz w:val="24"/>
-          <w:szCs w:val="24"/>
-          <w:shd w:val="clear" w:color="auto" w:fill="FFFFFF"/>
-        </w:rPr>
-        <w:t xml:space="preserve">n B. This is probably even more </w:t>
-      </w:r>
-      <w:r>
-        <w:rPr>
-          <w:rFonts w:eastAsia="Times New Roman" w:cs="Arial"/>
-          <w:i/>
-          <w:sz w:val="24"/>
-          <w:szCs w:val="24"/>
-          <w:shd w:val="clear" w:color="auto" w:fill="FFFFFF"/>
-        </w:rPr>
-        <w:t>the case for intermittent turbule</w:t>
-      </w:r>
-      <w:r>
-        <w:rPr>
-          <w:rFonts w:eastAsia="Times New Roman" w:cs="Arial"/>
-          <w:i/>
-          <w:sz w:val="24"/>
-          <w:szCs w:val="24"/>
-          <w:shd w:val="clear" w:color="auto" w:fill="FFFFFF"/>
-        </w:rPr>
-        <w:t xml:space="preserve">nce. The difference between the </w:t>
-      </w:r>
-      <w:r>
-        <w:rPr>
-          <w:rFonts w:eastAsia="Times New Roman" w:cs="Arial"/>
-          <w:i/>
-          <w:sz w:val="24"/>
-          <w:szCs w:val="24"/>
-          <w:shd w:val="clear" w:color="auto" w:fill="FFFFFF"/>
-        </w:rPr>
-        <w:t>"slopes" (-7/3 and -11/3) is comp</w:t>
-      </w:r>
-      <w:r>
-        <w:rPr>
-          <w:rFonts w:eastAsia="Times New Roman" w:cs="Arial"/>
-          <w:i/>
-          <w:sz w:val="24"/>
-          <w:szCs w:val="24"/>
-          <w:shd w:val="clear" w:color="auto" w:fill="FFFFFF"/>
-        </w:rPr>
-        <w:t xml:space="preserve">atible with the extra frequency </w:t>
-      </w:r>
-      <w:r>
-        <w:rPr>
-          <w:rFonts w:eastAsia="Times New Roman" w:cs="Arial"/>
-          <w:i/>
-          <w:sz w:val="24"/>
-          <w:szCs w:val="24"/>
-          <w:shd w:val="clear" w:color="auto" w:fill="FFFFFF"/>
-        </w:rPr>
-        <w:t>coming from the derivation of B (</w:t>
-      </w:r>
-      <w:r>
-        <w:rPr>
-          <w:rFonts w:eastAsia="Times New Roman" w:cs="Arial"/>
-          <w:i/>
-          <w:sz w:val="24"/>
-          <w:szCs w:val="24"/>
-          <w:shd w:val="clear" w:color="auto" w:fill="FFFFFF"/>
-        </w:rPr>
-        <w:t xml:space="preserve">which would give an -8/3 slope, </w:t>
-      </w:r>
-      <w:r>
-        <w:rPr>
-          <w:rFonts w:eastAsia="Times New Roman" w:cs="Arial"/>
-          <w:i/>
-          <w:sz w:val="24"/>
-          <w:szCs w:val="24"/>
-          <w:shd w:val="clear" w:color="auto" w:fill="FFFFFF"/>
-        </w:rPr>
-        <w:t xml:space="preserve">assuming that </w:t>
-      </w:r>
-      <w:proofErr w:type="gramStart"/>
-      <w:r>
-        <w:rPr>
-          <w:rFonts w:eastAsia="Times New Roman" w:cs="Arial"/>
-          <w:i/>
-          <w:sz w:val="24"/>
-          <w:szCs w:val="24"/>
-          <w:shd w:val="clear" w:color="auto" w:fill="FFFFFF"/>
-        </w:rPr>
-        <w:t>E(</w:t>
-      </w:r>
-      <w:proofErr w:type="gramEnd"/>
-      <w:r>
-        <w:rPr>
-          <w:rFonts w:eastAsia="Times New Roman" w:cs="Arial"/>
-          <w:i/>
-          <w:sz w:val="24"/>
-          <w:szCs w:val="24"/>
-          <w:shd w:val="clear" w:color="auto" w:fill="FFFFFF"/>
-        </w:rPr>
-        <w:t>B)=f^-11/3). The authors could comment on that.</w:t>
-      </w:r>
-    </w:p>
-    <w:p>
-      <w:pPr>
-        <w:spacing w:after="0" w:line="240" w:lineRule="auto"/>
-        <w:rPr>
-          <w:rFonts w:eastAsia="Times New Roman" w:cs="Arial"/>
-          <w:color w:val="222222"/>
-          <w:sz w:val="24"/>
-          <w:szCs w:val="24"/>
-          <w:shd w:val="clear" w:color="auto" w:fill="FFFFFF"/>
-        </w:rPr>
-      </w:pPr>
-    </w:p>
-    <w:p>
-      <w:pPr>
-        <w:spacing w:after="0" w:line="240" w:lineRule="auto"/>
-        <w:rPr>
-          <w:rFonts w:eastAsia="Times New Roman" w:cs="Times New Roman"/>
-          <w:b/>
-          <w:sz w:val="24"/>
-          <w:szCs w:val="24"/>
-        </w:rPr>
-      </w:pPr>
-      <w:r>
-        <w:rPr>
-          <w:rFonts w:eastAsia="Times New Roman" w:cs="Arial"/>
-          <w:b/>
-          <w:color w:val="222222"/>
-          <w:sz w:val="24"/>
-          <w:szCs w:val="24"/>
-          <w:shd w:val="clear" w:color="auto" w:fill="FFFFFF"/>
-        </w:rPr>
-        <w:lastRenderedPageBreak/>
-        <w:t>(This is a suggestion for David.  We could just say</w:t>
-      </w:r>
-      <w:proofErr w:type="gramStart"/>
-      <w:r>
-        <w:rPr>
-          <w:rFonts w:eastAsia="Times New Roman" w:cs="Arial"/>
-          <w:b/>
-          <w:color w:val="222222"/>
-          <w:sz w:val="24"/>
-          <w:szCs w:val="24"/>
-          <w:shd w:val="clear" w:color="auto" w:fill="FFFFFF"/>
-        </w:rPr>
-        <w:t>,</w:t>
-      </w:r>
-      <w:proofErr w:type="gramEnd"/>
-      <w:r>
-        <w:rPr>
-          <w:rFonts w:eastAsia="Times New Roman" w:cs="Arial"/>
-          <w:b/>
-          <w:color w:val="222222"/>
-          <w:sz w:val="24"/>
-          <w:szCs w:val="24"/>
-          <w:shd w:val="clear" w:color="auto" w:fill="FFFFFF"/>
-        </w:rPr>
-        <w:t xml:space="preserve"> we appreciate the reviewer pointing this out.  We will consider this in future work.)</w:t>
+          <w:b/>
+          <w:sz w:val="24"/>
+          <w:szCs w:val="24"/>
+        </w:rPr>
+      </w:pPr>
+      <w:r>
+        <w:rPr>
+          <w:rFonts w:eastAsia="Times New Roman" w:cs="Arial"/>
+          <w:b/>
+          <w:color w:val="222222"/>
+          <w:sz w:val="24"/>
+          <w:szCs w:val="24"/>
+          <w:shd w:val="clear" w:color="auto" w:fill="FFFFFF"/>
+        </w:rPr>
+        <w:t xml:space="preserve">We </w:t>
+      </w:r>
+      <w:r>
+        <w:rPr>
+          <w:rFonts w:eastAsia="Times New Roman" w:cs="Arial"/>
+          <w:b/>
+          <w:color w:val="222222"/>
+          <w:sz w:val="24"/>
+          <w:szCs w:val="24"/>
+          <w:shd w:val="clear" w:color="auto" w:fill="FFFFFF"/>
+        </w:rPr>
+        <w:t xml:space="preserve">appreciate the reviewer </w:t>
+      </w:r>
+      <w:r>
+        <w:rPr>
+          <w:rFonts w:eastAsia="Times New Roman" w:cs="Arial"/>
+          <w:b/>
+          <w:color w:val="222222"/>
+          <w:sz w:val="24"/>
+          <w:szCs w:val="24"/>
+          <w:shd w:val="clear" w:color="auto" w:fill="FFFFFF"/>
+        </w:rPr>
+        <w:t xml:space="preserve">for </w:t>
+      </w:r>
+      <w:r>
+        <w:rPr>
+          <w:rFonts w:eastAsia="Times New Roman" w:cs="Arial"/>
+          <w:b/>
+          <w:color w:val="222222"/>
+          <w:sz w:val="24"/>
+          <w:szCs w:val="24"/>
+          <w:shd w:val="clear" w:color="auto" w:fill="FFFFFF"/>
+        </w:rPr>
+        <w:t>pointing this out.  We will consider this in future work.</w:t>
+      </w:r>
+      <w:r>
+        <w:rPr>
+          <w:rFonts w:eastAsia="Times New Roman" w:cs="Arial"/>
+          <w:b/>
+          <w:color w:val="222222"/>
+          <w:sz w:val="24"/>
+          <w:szCs w:val="24"/>
+          <w:shd w:val="clear" w:color="auto" w:fill="FFFFFF"/>
+        </w:rPr>
+        <w:t xml:space="preserve"> However, the specific slope lines indicated in the plot are there mainly for reference and not as an indication </w:t>
+      </w:r>
+      <w:r>
+        <w:rPr>
+          <w:rFonts w:eastAsia="Times New Roman" w:cs="Arial"/>
+          <w:b/>
+          <w:color w:val="222222"/>
+          <w:sz w:val="24"/>
+          <w:szCs w:val="24"/>
+          <w:shd w:val="clear" w:color="auto" w:fill="FFFFFF"/>
+        </w:rPr>
+        <w:t>of any theoretical model for the data.</w:t>
       </w:r>
     </w:p>
     <w:p>
@@ -4572,8 +4682,157 @@
       <w:pPr>
         <w:spacing w:after="0" w:line="240" w:lineRule="auto"/>
         <w:rPr>
+          <w:rFonts w:eastAsia="Times New Roman" w:cs="Arial"/>
+          <w:b/>
+          <w:color w:val="222222"/>
+          <w:sz w:val="24"/>
+          <w:szCs w:val="24"/>
+          <w:shd w:val="clear" w:color="auto" w:fill="FFFFFF"/>
+        </w:rPr>
+      </w:pPr>
+      <w:r>
+        <w:rPr>
+          <w:rFonts w:eastAsia="Times New Roman" w:cs="Arial"/>
+          <w:color w:val="500050"/>
+          <w:sz w:val="24"/>
+          <w:szCs w:val="24"/>
+          <w:shd w:val="clear" w:color="auto" w:fill="FFFFFF"/>
+        </w:rPr>
+        <w:br/>
+      </w:r>
+      <w:r>
+        <w:rPr>
+          <w:rFonts w:eastAsia="Times New Roman" w:cs="Arial"/>
+          <w:b/>
+          <w:color w:val="222222"/>
+          <w:sz w:val="24"/>
+          <w:szCs w:val="24"/>
+          <w:shd w:val="clear" w:color="auto" w:fill="FFFFFF"/>
+        </w:rPr>
+        <w:t xml:space="preserve">The power-law nature of the SSX data is discussed in previous work (Schaffner PPCF 2014 and Schaffner </w:t>
+      </w:r>
+      <w:proofErr w:type="spellStart"/>
+      <w:r>
+        <w:rPr>
+          <w:rFonts w:eastAsia="Times New Roman" w:cs="Arial"/>
+          <w:b/>
+          <w:color w:val="222222"/>
+          <w:sz w:val="24"/>
+          <w:szCs w:val="24"/>
+          <w:shd w:val="clear" w:color="auto" w:fill="FFFFFF"/>
+        </w:rPr>
+        <w:t>ApJ</w:t>
+      </w:r>
+      <w:proofErr w:type="spellEnd"/>
+      <w:r>
+        <w:rPr>
+          <w:rFonts w:eastAsia="Times New Roman" w:cs="Arial"/>
+          <w:b/>
+          <w:color w:val="222222"/>
+          <w:sz w:val="24"/>
+          <w:szCs w:val="24"/>
+          <w:shd w:val="clear" w:color="auto" w:fill="FFFFFF"/>
+        </w:rPr>
+        <w:t xml:space="preserve"> 2014). However, we can certainly see the reviewer’s point about the shape of the SSX curve. In the above cited papers, the SSX spectra is shown to have two different power-law regions, roughly surround the 1MHz scale which is thought to be at a dissipation scale in the SSX plasma. This can be seen as the inflection point in the middle of the SSX spectra in the manuscript. The transition region between these two power-law regions can in fact be modeled by an exponential fit. </w:t>
+      </w:r>
+      <w:proofErr w:type="gramStart"/>
+      <w:r>
+        <w:rPr>
+          <w:rFonts w:eastAsia="Times New Roman" w:cs="Arial"/>
+          <w:b/>
+          <w:color w:val="222222"/>
+          <w:sz w:val="24"/>
+          <w:szCs w:val="24"/>
+          <w:shd w:val="clear" w:color="auto" w:fill="FFFFFF"/>
+        </w:rPr>
+        <w:t>Such an exponential modification at dissipation scales in currently being explored (see Terry Phys Plasma 2012).</w:t>
+      </w:r>
+      <w:proofErr w:type="gramEnd"/>
+      <w:r>
+        <w:rPr>
+          <w:rFonts w:eastAsia="Times New Roman" w:cs="Arial"/>
+          <w:b/>
+          <w:color w:val="222222"/>
+          <w:sz w:val="24"/>
+          <w:szCs w:val="24"/>
+          <w:shd w:val="clear" w:color="auto" w:fill="FFFFFF"/>
+        </w:rPr>
+        <w:t xml:space="preserve"> Thus, the SSX data can be viewed as having a combination of power-law like scaling and exponential like scale which places it in an intermediate regime. </w:t>
+      </w:r>
+      <w:r>
+        <w:rPr>
+          <w:rFonts w:eastAsia="Times New Roman" w:cs="Arial"/>
+          <w:b/>
+          <w:color w:val="222222"/>
+          <w:sz w:val="24"/>
+          <w:szCs w:val="24"/>
+          <w:shd w:val="clear" w:color="auto" w:fill="FFFFFF"/>
+        </w:rPr>
+        <w:t xml:space="preserve">The text has been updated to emphasize this point. We considered attempting to demonstrate this point graphically in figure 2, but decided that attempting to include multiple power-law reference lines and exponential reference line to the SSX data </w:t>
+      </w:r>
+      <w:r>
+        <w:rPr>
+          <w:rFonts w:eastAsia="Times New Roman" w:cs="Arial"/>
+          <w:b/>
+          <w:color w:val="222222"/>
+          <w:sz w:val="24"/>
+          <w:szCs w:val="24"/>
+          <w:shd w:val="clear" w:color="auto" w:fill="FFFFFF"/>
+        </w:rPr>
+        <w:lastRenderedPageBreak/>
+        <w:t xml:space="preserve">would have made things to cluttered and </w:t>
+      </w:r>
+      <w:r>
+        <w:rPr>
+          <w:rFonts w:eastAsia="Times New Roman" w:cs="Arial"/>
+          <w:b/>
+          <w:color w:val="222222"/>
+          <w:sz w:val="24"/>
+          <w:szCs w:val="24"/>
+          <w:shd w:val="clear" w:color="auto" w:fill="FFFFFF"/>
+        </w:rPr>
+        <w:t>overly</w:t>
+      </w:r>
+      <w:r>
+        <w:rPr>
+          <w:rFonts w:eastAsia="Times New Roman" w:cs="Arial"/>
+          <w:b/>
+          <w:color w:val="222222"/>
+          <w:sz w:val="24"/>
+          <w:szCs w:val="24"/>
+          <w:shd w:val="clear" w:color="auto" w:fill="FFFFFF"/>
+        </w:rPr>
+        <w:t xml:space="preserve"> complicated.</w:t>
+      </w:r>
+      <w:r>
+        <w:rPr>
+          <w:rFonts w:eastAsia="Times New Roman" w:cs="Arial"/>
+          <w:b/>
+          <w:color w:val="222222"/>
+          <w:sz w:val="24"/>
+          <w:szCs w:val="24"/>
+          <w:shd w:val="clear" w:color="auto" w:fill="FFFFFF"/>
+        </w:rPr>
+        <w:t xml:space="preserve"> We have restricted the horizontal range to emphasis the spectral region of interest.</w:t>
+      </w:r>
+      <w:r>
+        <w:rPr>
+          <w:rFonts w:eastAsia="Times New Roman" w:cs="Arial"/>
+          <w:b/>
+          <w:color w:val="222222"/>
+          <w:sz w:val="24"/>
+          <w:szCs w:val="24"/>
+          <w:shd w:val="clear" w:color="auto" w:fill="FFFFFF"/>
+        </w:rPr>
+        <w:t xml:space="preserve"> The primary point is that SSX data is generally in between the other two data sets.</w:t>
+      </w:r>
+    </w:p>
+    <w:p>
+      <w:pPr>
+        <w:spacing w:after="0" w:line="240" w:lineRule="auto"/>
+        <w:rPr>
           <w:rFonts w:eastAsia="Times New Roman" w:cs="Times New Roman"/>
-          <w:b/>
+          <w:i/>
           <w:sz w:val="24"/>
           <w:szCs w:val="24"/>
         </w:rPr>
@@ -4591,20 +4850,191 @@
       <w:r>
         <w:rPr>
           <w:rFonts w:eastAsia="Times New Roman" w:cs="Arial"/>
-          <w:b/>
-          <w:color w:val="222222"/>
-          <w:sz w:val="24"/>
-          <w:szCs w:val="24"/>
-          <w:shd w:val="clear" w:color="auto" w:fill="FFFFFF"/>
-        </w:rPr>
-        <w:t>Getting a large separation of scales in a laboratory experiment is difficult.  We will certainly stress the approximation of the SSX observation.  That said, we have looked for exponential shape behavior in the SSX data, and find that a power-law fit is somewhat better.  (David should chime in here)</w:t>
+          <w:i/>
+          <w:sz w:val="24"/>
+          <w:szCs w:val="24"/>
+          <w:shd w:val="clear" w:color="auto" w:fill="FFFFFF"/>
+        </w:rPr>
+        <w:t>13. Page 5, second paragraph: just as a hint, it could be interesting</w:t>
+      </w:r>
+      <w:r>
+        <w:rPr>
+          <w:rFonts w:eastAsia="Times New Roman" w:cs="Arial"/>
+          <w:i/>
+          <w:sz w:val="24"/>
+          <w:szCs w:val="24"/>
+          <w:shd w:val="clear" w:color="auto" w:fill="FFFFFF"/>
+        </w:rPr>
+        <w:t xml:space="preserve"> </w:t>
+      </w:r>
+      <w:r>
+        <w:rPr>
+          <w:rFonts w:eastAsia="Times New Roman" w:cs="Arial"/>
+          <w:i/>
+          <w:sz w:val="24"/>
+          <w:szCs w:val="24"/>
+          <w:shd w:val="clear" w:color="auto" w:fill="FFFFFF"/>
+        </w:rPr>
+        <w:t>to check what happens to more turbu</w:t>
+      </w:r>
+      <w:r>
+        <w:rPr>
+          <w:rFonts w:eastAsia="Times New Roman" w:cs="Arial"/>
+          <w:i/>
+          <w:sz w:val="24"/>
+          <w:szCs w:val="24"/>
+          <w:shd w:val="clear" w:color="auto" w:fill="FFFFFF"/>
+        </w:rPr>
+        <w:t xml:space="preserve">lent laboratory plasmas, as for </w:t>
+      </w:r>
+      <w:r>
+        <w:rPr>
+          <w:rFonts w:eastAsia="Times New Roman" w:cs="Arial"/>
+          <w:i/>
+          <w:sz w:val="24"/>
+          <w:szCs w:val="24"/>
+          <w:shd w:val="clear" w:color="auto" w:fill="FFFFFF"/>
+        </w:rPr>
+        <w:t>example in RFP devices (the Italian</w:t>
+      </w:r>
+      <w:r>
+        <w:rPr>
+          <w:rFonts w:eastAsia="Times New Roman" w:cs="Arial"/>
+          <w:i/>
+          <w:sz w:val="24"/>
+          <w:szCs w:val="24"/>
+          <w:shd w:val="clear" w:color="auto" w:fill="FFFFFF"/>
+        </w:rPr>
+        <w:t xml:space="preserve"> RFX is a good example of fully </w:t>
+      </w:r>
+      <w:r>
+        <w:rPr>
+          <w:rFonts w:eastAsia="Times New Roman" w:cs="Arial"/>
+          <w:i/>
+          <w:sz w:val="24"/>
+          <w:szCs w:val="24"/>
+          <w:shd w:val="clear" w:color="auto" w:fill="FFFFFF"/>
+        </w:rPr>
+        <w:t>developed turbulence with intermittency, see several works by Carbone,</w:t>
+      </w:r>
+      <w:r>
+        <w:rPr>
+          <w:rFonts w:eastAsia="Times New Roman" w:cs="Arial"/>
+          <w:i/>
+          <w:sz w:val="24"/>
+          <w:szCs w:val="24"/>
+          <w:shd w:val="clear" w:color="auto" w:fill="FFFFFF"/>
+        </w:rPr>
+        <w:br/>
+      </w:r>
+      <w:proofErr w:type="spellStart"/>
+      <w:r>
+        <w:rPr>
+          <w:rFonts w:eastAsia="Times New Roman" w:cs="Arial"/>
+          <w:i/>
+          <w:sz w:val="24"/>
+          <w:szCs w:val="24"/>
+          <w:shd w:val="clear" w:color="auto" w:fill="FFFFFF"/>
+        </w:rPr>
+        <w:t>Antoni</w:t>
+      </w:r>
+      <w:proofErr w:type="spellEnd"/>
+      <w:r>
+        <w:rPr>
+          <w:rFonts w:eastAsia="Times New Roman" w:cs="Arial"/>
+          <w:i/>
+          <w:sz w:val="24"/>
+          <w:szCs w:val="24"/>
+          <w:shd w:val="clear" w:color="auto" w:fill="FFFFFF"/>
+        </w:rPr>
+        <w:t xml:space="preserve">, </w:t>
+      </w:r>
+      <w:proofErr w:type="spellStart"/>
+      <w:r>
+        <w:rPr>
+          <w:rFonts w:eastAsia="Times New Roman" w:cs="Arial"/>
+          <w:i/>
+          <w:sz w:val="24"/>
+          <w:szCs w:val="24"/>
+          <w:shd w:val="clear" w:color="auto" w:fill="FFFFFF"/>
+        </w:rPr>
+        <w:t>Martines</w:t>
+      </w:r>
+      <w:proofErr w:type="spellEnd"/>
+      <w:r>
+        <w:rPr>
+          <w:rFonts w:eastAsia="Times New Roman" w:cs="Arial"/>
+          <w:i/>
+          <w:sz w:val="24"/>
+          <w:szCs w:val="24"/>
+          <w:shd w:val="clear" w:color="auto" w:fill="FFFFFF"/>
+        </w:rPr>
+        <w:t xml:space="preserve"> and co-authors).</w:t>
       </w:r>
     </w:p>
     <w:p>
       <w:pPr>
         <w:spacing w:after="0" w:line="240" w:lineRule="auto"/>
         <w:rPr>
+          <w:rFonts w:eastAsia="Times New Roman" w:cs="Arial"/>
+          <w:color w:val="222222"/>
+          <w:sz w:val="24"/>
+          <w:szCs w:val="24"/>
+          <w:shd w:val="clear" w:color="auto" w:fill="FFFFFF"/>
+        </w:rPr>
+      </w:pPr>
+    </w:p>
+    <w:p>
+      <w:pPr>
+        <w:spacing w:after="0" w:line="240" w:lineRule="auto"/>
+        <w:rPr>
           <w:rFonts w:eastAsia="Times New Roman" w:cs="Times New Roman"/>
+          <w:b/>
+          <w:sz w:val="24"/>
+          <w:szCs w:val="24"/>
+        </w:rPr>
+      </w:pPr>
+      <w:r>
+        <w:rPr>
+          <w:rFonts w:eastAsia="Times New Roman" w:cs="Arial"/>
+          <w:b/>
+          <w:color w:val="222222"/>
+          <w:sz w:val="24"/>
+          <w:szCs w:val="24"/>
+          <w:shd w:val="clear" w:color="auto" w:fill="FFFFFF"/>
+        </w:rPr>
+        <w:t>We don't have access to the RFX data described by the reviewer but we do have access to liquid metal turbulence data from the Madison Dynamo Experiment.  (</w:t>
+      </w:r>
+      <w:proofErr w:type="gramStart"/>
+      <w:r>
+        <w:rPr>
+          <w:rFonts w:eastAsia="Times New Roman" w:cs="Arial"/>
+          <w:b/>
+          <w:color w:val="222222"/>
+          <w:sz w:val="24"/>
+          <w:szCs w:val="24"/>
+          <w:shd w:val="clear" w:color="auto" w:fill="FFFFFF"/>
+        </w:rPr>
+        <w:t>describe</w:t>
+      </w:r>
+      <w:proofErr w:type="gramEnd"/>
+      <w:r>
+        <w:rPr>
+          <w:rFonts w:eastAsia="Times New Roman" w:cs="Arial"/>
+          <w:b/>
+          <w:color w:val="222222"/>
+          <w:sz w:val="24"/>
+          <w:szCs w:val="24"/>
+          <w:shd w:val="clear" w:color="auto" w:fill="FFFFFF"/>
+        </w:rPr>
+        <w:t xml:space="preserve"> what we see)  We plan to continue this work with comparisons to other MHD-type flows, including reversed field pinches.  We may be able to obtain data from the Madison MST reversed field pinch device.</w:t>
+      </w:r>
+    </w:p>
+    <w:p>
+      <w:pPr>
+        <w:spacing w:after="0" w:line="240" w:lineRule="auto"/>
+        <w:rPr>
+          <w:rFonts w:eastAsia="Times New Roman" w:cs="Times New Roman"/>
           <w:i/>
           <w:sz w:val="24"/>
           <w:szCs w:val="24"/>
@@ -4628,209 +5058,6 @@
           <w:szCs w:val="24"/>
           <w:shd w:val="clear" w:color="auto" w:fill="FFFFFF"/>
         </w:rPr>
-        <w:t>13. Page 5, second paragraph: just as a hint, it could be interesting</w:t>
-      </w:r>
-      <w:r>
-        <w:rPr>
-          <w:rFonts w:eastAsia="Times New Roman" w:cs="Arial"/>
-          <w:i/>
-          <w:sz w:val="24"/>
-          <w:szCs w:val="24"/>
-          <w:shd w:val="clear" w:color="auto" w:fill="FFFFFF"/>
-        </w:rPr>
-        <w:t xml:space="preserve"> </w:t>
-      </w:r>
-      <w:r>
-        <w:rPr>
-          <w:rFonts w:eastAsia="Times New Roman" w:cs="Arial"/>
-          <w:i/>
-          <w:sz w:val="24"/>
-          <w:szCs w:val="24"/>
-          <w:shd w:val="clear" w:color="auto" w:fill="FFFFFF"/>
-        </w:rPr>
-        <w:t>to check what happens to more turbu</w:t>
-      </w:r>
-      <w:r>
-        <w:rPr>
-          <w:rFonts w:eastAsia="Times New Roman" w:cs="Arial"/>
-          <w:i/>
-          <w:sz w:val="24"/>
-          <w:szCs w:val="24"/>
-          <w:shd w:val="clear" w:color="auto" w:fill="FFFFFF"/>
-        </w:rPr>
-        <w:t xml:space="preserve">lent laboratory plasmas, as for </w:t>
-      </w:r>
-      <w:r>
-        <w:rPr>
-          <w:rFonts w:eastAsia="Times New Roman" w:cs="Arial"/>
-          <w:i/>
-          <w:sz w:val="24"/>
-          <w:szCs w:val="24"/>
-          <w:shd w:val="clear" w:color="auto" w:fill="FFFFFF"/>
-        </w:rPr>
-        <w:t>example in RFP devices (the Italian</w:t>
-      </w:r>
-      <w:r>
-        <w:rPr>
-          <w:rFonts w:eastAsia="Times New Roman" w:cs="Arial"/>
-          <w:i/>
-          <w:sz w:val="24"/>
-          <w:szCs w:val="24"/>
-          <w:shd w:val="clear" w:color="auto" w:fill="FFFFFF"/>
-        </w:rPr>
-        <w:t xml:space="preserve"> RFX is a good example of fully </w:t>
-      </w:r>
-      <w:r>
-        <w:rPr>
-          <w:rFonts w:eastAsia="Times New Roman" w:cs="Arial"/>
-          <w:i/>
-          <w:sz w:val="24"/>
-          <w:szCs w:val="24"/>
-          <w:shd w:val="clear" w:color="auto" w:fill="FFFFFF"/>
-        </w:rPr>
-        <w:t>developed turbulence with intermittency, see several works by Carbone,</w:t>
-      </w:r>
-      <w:r>
-        <w:rPr>
-          <w:rFonts w:eastAsia="Times New Roman" w:cs="Arial"/>
-          <w:i/>
-          <w:sz w:val="24"/>
-          <w:szCs w:val="24"/>
-          <w:shd w:val="clear" w:color="auto" w:fill="FFFFFF"/>
-        </w:rPr>
-        <w:br/>
-      </w:r>
-      <w:proofErr w:type="spellStart"/>
-      <w:r>
-        <w:rPr>
-          <w:rFonts w:eastAsia="Times New Roman" w:cs="Arial"/>
-          <w:i/>
-          <w:sz w:val="24"/>
-          <w:szCs w:val="24"/>
-          <w:shd w:val="clear" w:color="auto" w:fill="FFFFFF"/>
-        </w:rPr>
-        <w:t>Antoni</w:t>
-      </w:r>
-      <w:proofErr w:type="spellEnd"/>
-      <w:r>
-        <w:rPr>
-          <w:rFonts w:eastAsia="Times New Roman" w:cs="Arial"/>
-          <w:i/>
-          <w:sz w:val="24"/>
-          <w:szCs w:val="24"/>
-          <w:shd w:val="clear" w:color="auto" w:fill="FFFFFF"/>
-        </w:rPr>
-        <w:t xml:space="preserve">, </w:t>
-      </w:r>
-      <w:proofErr w:type="spellStart"/>
-      <w:r>
-        <w:rPr>
-          <w:rFonts w:eastAsia="Times New Roman" w:cs="Arial"/>
-          <w:i/>
-          <w:sz w:val="24"/>
-          <w:szCs w:val="24"/>
-          <w:shd w:val="clear" w:color="auto" w:fill="FFFFFF"/>
-        </w:rPr>
-        <w:t>Martines</w:t>
-      </w:r>
-      <w:proofErr w:type="spellEnd"/>
-      <w:r>
-        <w:rPr>
-          <w:rFonts w:eastAsia="Times New Roman" w:cs="Arial"/>
-          <w:i/>
-          <w:sz w:val="24"/>
-          <w:szCs w:val="24"/>
-          <w:shd w:val="clear" w:color="auto" w:fill="FFFFFF"/>
-        </w:rPr>
-        <w:t xml:space="preserve"> and co-authors).</w:t>
-      </w:r>
-    </w:p>
-    <w:p>
-      <w:pPr>
-        <w:spacing w:after="0" w:line="240" w:lineRule="auto"/>
-        <w:rPr>
-          <w:rFonts w:eastAsia="Times New Roman" w:cs="Arial"/>
-          <w:color w:val="222222"/>
-          <w:sz w:val="24"/>
-          <w:szCs w:val="24"/>
-          <w:shd w:val="clear" w:color="auto" w:fill="FFFFFF"/>
-        </w:rPr>
-      </w:pPr>
-    </w:p>
-    <w:p>
-      <w:pPr>
-        <w:spacing w:after="0" w:line="240" w:lineRule="auto"/>
-        <w:rPr>
-          <w:rFonts w:eastAsia="Times New Roman" w:cs="Times New Roman"/>
-          <w:b/>
-          <w:sz w:val="24"/>
-          <w:szCs w:val="24"/>
-        </w:rPr>
-      </w:pPr>
-      <w:r>
-        <w:rPr>
-          <w:rFonts w:eastAsia="Times New Roman" w:cs="Arial"/>
-          <w:b/>
-          <w:color w:val="222222"/>
-          <w:sz w:val="24"/>
-          <w:szCs w:val="24"/>
-          <w:shd w:val="clear" w:color="auto" w:fill="FFFFFF"/>
-        </w:rPr>
-        <w:t>We don't have access to the RFX data described by the reviewer but we do have access to liquid metal turbulence data from the Madison Dynamo Experiment.  (</w:t>
-      </w:r>
-      <w:proofErr w:type="gramStart"/>
-      <w:r>
-        <w:rPr>
-          <w:rFonts w:eastAsia="Times New Roman" w:cs="Arial"/>
-          <w:b/>
-          <w:color w:val="222222"/>
-          <w:sz w:val="24"/>
-          <w:szCs w:val="24"/>
-          <w:shd w:val="clear" w:color="auto" w:fill="FFFFFF"/>
-        </w:rPr>
-        <w:t>describe</w:t>
-      </w:r>
-      <w:proofErr w:type="gramEnd"/>
-      <w:r>
-        <w:rPr>
-          <w:rFonts w:eastAsia="Times New Roman" w:cs="Arial"/>
-          <w:b/>
-          <w:color w:val="222222"/>
-          <w:sz w:val="24"/>
-          <w:szCs w:val="24"/>
-          <w:shd w:val="clear" w:color="auto" w:fill="FFFFFF"/>
-        </w:rPr>
-        <w:t xml:space="preserve"> what we see)  We plan to continue this work with comparisons to other MHD-type flows, including reversed field pinches.  We may be able to obtain data from the Madison MST reversed field pinch device.</w:t>
-      </w:r>
-    </w:p>
-    <w:p>
-      <w:pPr>
-        <w:spacing w:after="0" w:line="240" w:lineRule="auto"/>
-        <w:rPr>
-          <w:rFonts w:eastAsia="Times New Roman" w:cs="Times New Roman"/>
-          <w:i/>
-          <w:sz w:val="24"/>
-          <w:szCs w:val="24"/>
-        </w:rPr>
-      </w:pPr>
-      <w:r>
-        <w:rPr>
-          <w:rFonts w:eastAsia="Times New Roman" w:cs="Arial"/>
-          <w:color w:val="500050"/>
-          <w:sz w:val="24"/>
-          <w:szCs w:val="24"/>
-          <w:shd w:val="clear" w:color="auto" w:fill="FFFFFF"/>
-        </w:rPr>
-        <w:br/>
-      </w:r>
-      <w:r>
-        <w:rPr>
-          <w:rFonts w:eastAsia="Times New Roman" w:cs="Arial"/>
-          <w:i/>
-          <w:sz w:val="24"/>
-          <w:szCs w:val="24"/>
-          <w:shd w:val="clear" w:color="auto" w:fill="FFFFFF"/>
-        </w:rPr>
         <w:t xml:space="preserve">14. Finally, again just a suggestion, </w:t>
       </w:r>
       <w:r>
@@ -5025,32 +5252,7 @@
           <w:szCs w:val="24"/>
           <w:shd w:val="clear" w:color="auto" w:fill="FFFFFF"/>
         </w:rPr>
-        <w:lastRenderedPageBreak/>
-        <w:t>This is an excellent suggestion, and indeed studying structure functions (higher order moments of the probability distribution function of magnetic increments) is something on our agenda. (</w:t>
-      </w:r>
-      <w:proofErr w:type="gramStart"/>
-      <w:r>
-        <w:rPr>
-          <w:rFonts w:eastAsia="Times New Roman" w:cs="Arial"/>
-          <w:b/>
-          <w:color w:val="222222"/>
-          <w:sz w:val="24"/>
-          <w:szCs w:val="24"/>
-          <w:shd w:val="clear" w:color="auto" w:fill="FFFFFF"/>
-        </w:rPr>
-        <w:t>some</w:t>
-      </w:r>
-      <w:proofErr w:type="gramEnd"/>
-      <w:r>
-        <w:rPr>
-          <w:rFonts w:eastAsia="Times New Roman" w:cs="Arial"/>
-          <w:b/>
-          <w:color w:val="222222"/>
-          <w:sz w:val="24"/>
-          <w:szCs w:val="24"/>
-          <w:shd w:val="clear" w:color="auto" w:fill="FFFFFF"/>
-        </w:rPr>
-        <w:t xml:space="preserve"> words from David about what we see)</w:t>
+        <w:t xml:space="preserve">In fact the SSX fluctuations do exhibit intermittency (see Schaffner PPCF 2014 and Schaffner PRL 2014) and appear to have similar intermittent characteristics as the solar wind. LAPD data has also been shown to exhibit intermittency (Carter Phys Plasmas 2006). However, the reviewer is right in that a comparison amongst these datasets from the point of view of intermittency and structure functions would be of definite interest for future work. </w:t>
       </w:r>
       <w:r>
         <w:rPr>

</xml_diff>